<commit_message>
modified:   Documentacion/1_Especificacion_lenguaje.docx 	modified:   Lexico/lexico.l
</commit_message>
<xml_diff>
--- a/Documentacion/1_Especificacion_lenguaje.docx
+++ b/Documentacion/1_Especificacion_lenguaje.docx
@@ -1,6 +1,6 @@
 
 <file path=word/document.xml><?xml version="1.0" encoding="utf-8"?>
-<w:document xmlns:mv="urn:schemas-microsoft-com:mac:vml" xmlns:mo="http://schemas.microsoft.com/office/mac/office/2008/main" xmlns:ve="http://schemas.openxmlformats.org/markup-compatibility/2006" xmlns:o="urn:schemas-microsoft-com:office:office" xmlns:r="http://schemas.openxmlformats.org/officeDocument/2006/relationships" xmlns:m="http://schemas.openxmlformats.org/officeDocument/2006/math" xmlns:v="urn:schemas-microsoft-com:vml" xmlns:w10="urn:schemas-microsoft-com:office:word" xmlns:w="http://schemas.openxmlformats.org/wordprocessingml/2006/main" xmlns:wne="http://schemas.microsoft.com/office/word/2006/wordml" xmlns:wp="http://schemas.openxmlformats.org/drawingml/2006/wordprocessingDrawing" ve:Ignorable="mv" ve:PreserveAttributes="mv:*">
+<w:document xmlns:wpc="http://schemas.microsoft.com/office/word/2010/wordprocessingCanvas" xmlns:mo="http://schemas.microsoft.com/office/mac/office/2008/main" xmlns:mc="http://schemas.openxmlformats.org/markup-compatibility/2006" xmlns:mv="urn:schemas-microsoft-com:mac:vml" xmlns:o="urn:schemas-microsoft-com:office:office" xmlns:r="http://schemas.openxmlformats.org/officeDocument/2006/relationships" xmlns:m="http://schemas.openxmlformats.org/officeDocument/2006/math" xmlns:v="urn:schemas-microsoft-com:vml" xmlns:wp14="http://schemas.microsoft.com/office/word/2010/wordprocessingDrawing" xmlns:wp="http://schemas.openxmlformats.org/drawingml/2006/wordprocessingDrawing" xmlns:w10="urn:schemas-microsoft-com:office:word" xmlns:w="http://schemas.openxmlformats.org/wordprocessingml/2006/main" xmlns:w14="http://schemas.microsoft.com/office/word/2010/wordml" xmlns:wpg="http://schemas.microsoft.com/office/word/2010/wordprocessingGroup" xmlns:wpi="http://schemas.microsoft.com/office/word/2010/wordprocessingInk" xmlns:wne="http://schemas.microsoft.com/office/word/2006/wordml" xmlns:wps="http://schemas.microsoft.com/office/word/2010/wordprocessingShape" mc:Ignorable="w14 wp14 mv">
   <w:body>
     <w:p/>
     <w:tbl>
@@ -14,7 +14,7 @@
           <w:bottom w:w="216" w:type="dxa"/>
           <w:right w:w="216" w:type="dxa"/>
         </w:tblCellMar>
-        <w:tblLook w:val="04A0"/>
+        <w:tblLook w:val="04A0" w:firstRow="1" w:lastRow="0" w:firstColumn="1" w:lastColumn="0" w:noHBand="0" w:noVBand="1"/>
       </w:tblPr>
       <w:tblGrid>
         <w:gridCol w:w="5319"/>
@@ -195,7 +195,7 @@
           <w:noProof/>
           <w:lang w:val="es-ES_tradnl" w:eastAsia="es-ES_tradnl"/>
         </w:rPr>
-        <w:pict>
+        <w:pict w14:anchorId="105833E4">
           <v:shapetype id="_x0000_t32" coordsize="21600,21600" o:spt="32" o:oned="t" path="m0,0l21600,21600e" filled="f">
             <v:path arrowok="t" fillok="f" o:connecttype="none"/>
             <o:lock v:ext="edit" shapetype="t"/>
@@ -218,23 +218,6 @@
           <w:sz w:val="20"/>
           <w:szCs w:val="20"/>
         </w:rPr>
-        <w:t>Joaquín Ocón Ojeda</w:t>
-      </w:r>
-    </w:p>
-    <w:p>
-      <w:pPr>
-        <w:rPr>
-          <w:rFonts w:ascii="Calibri" w:hAnsi="Calibri"/>
-          <w:sz w:val="20"/>
-          <w:szCs w:val="20"/>
-        </w:rPr>
-      </w:pPr>
-      <w:r>
-        <w:rPr>
-          <w:rFonts w:ascii="Calibri" w:hAnsi="Calibri"/>
-          <w:sz w:val="20"/>
-          <w:szCs w:val="20"/>
-        </w:rPr>
         <w:t>Pablo Eduardo Ojeda Vasco</w:t>
       </w:r>
     </w:p>
@@ -285,7 +268,8 @@
           <w:szCs w:val="56"/>
           <w:lang w:val="es-ES_tradnl" w:eastAsia="es-ES_tradnl"/>
         </w:rPr>
-        <w:pict>
+        <w:lastRenderedPageBreak/>
+        <w:pict w14:anchorId="22CB781D">
           <v:shape id="_x0000_s1026" type="#_x0000_t32" style="position:absolute;margin-left:.45pt;margin-top:33.4pt;width:423.75pt;height:0;z-index:251653632" o:connectortype="straight"/>
         </w:pict>
       </w:r>
@@ -1217,6 +1201,7 @@
           <w:szCs w:val="56"/>
           <w:u w:val="none"/>
         </w:rPr>
+        <w:lastRenderedPageBreak/>
         <w:t>1</w:t>
       </w:r>
       <w:r>
@@ -1250,7 +1235,7 @@
           <w:u w:val="none"/>
           <w:lang w:val="es-ES_tradnl" w:eastAsia="es-ES_tradnl"/>
         </w:rPr>
-        <w:pict>
+        <w:pict w14:anchorId="72CBB28B">
           <v:shape id="_x0000_s1035" type="#_x0000_t32" style="position:absolute;margin-left:.45pt;margin-top:-2.55pt;width:426.75pt;height:0;z-index:251661824" o:connectortype="straight"/>
         </w:pict>
       </w:r>
@@ -1266,36 +1251,48 @@
         <w:pStyle w:val="Textodecuerpo"/>
         <w:spacing w:before="0" w:beforeAutospacing="0" w:after="0" w:afterAutospacing="0"/>
         <w:rPr>
-          <w:rFonts w:ascii="Calibri" w:hAnsi="Calibri" w:cs="Times New Roman"/>
-        </w:rPr>
-      </w:pPr>
-      <w:r>
-        <w:rPr>
-          <w:rFonts w:ascii="Calibri" w:hAnsi="Calibri" w:cs="Times New Roman"/>
+          <w:rFonts w:ascii="Cambria" w:hAnsi="Cambria" w:cs="Times New Roman"/>
+          <w:sz w:val="22"/>
+          <w:szCs w:val="22"/>
+        </w:rPr>
+      </w:pPr>
+      <w:r>
+        <w:rPr>
+          <w:rFonts w:ascii="Cambria" w:hAnsi="Cambria" w:cs="Times New Roman"/>
+          <w:sz w:val="22"/>
+          <w:szCs w:val="22"/>
         </w:rPr>
         <w:t xml:space="preserve">El lenguaje de programación escogido para llevar a cabo </w:t>
       </w:r>
       <w:r>
         <w:rPr>
-          <w:rFonts w:ascii="Calibri" w:hAnsi="Calibri" w:cs="Times New Roman"/>
+          <w:rFonts w:ascii="Cambria" w:hAnsi="Cambria" w:cs="Times New Roman"/>
+          <w:sz w:val="22"/>
+          <w:szCs w:val="22"/>
         </w:rPr>
         <w:t>su e</w:t>
       </w:r>
       <w:r>
         <w:rPr>
-          <w:rFonts w:ascii="Calibri" w:hAnsi="Calibri" w:cs="Times New Roman"/>
+          <w:rFonts w:ascii="Cambria" w:hAnsi="Cambria" w:cs="Times New Roman"/>
+          <w:sz w:val="22"/>
+          <w:szCs w:val="22"/>
         </w:rPr>
         <w:t>specific</w:t>
       </w:r>
       <w:r>
         <w:rPr>
-          <w:rFonts w:ascii="Calibri" w:hAnsi="Calibri" w:cs="Times New Roman"/>
+          <w:rFonts w:ascii="Cambria" w:hAnsi="Cambria" w:cs="Times New Roman"/>
+          <w:sz w:val="22"/>
+          <w:szCs w:val="22"/>
         </w:rPr>
         <w:t>ación ha sido C.</w:t>
       </w:r>
       <w:r>
         <w:rPr>
-          <w:rFonts w:ascii="Calibri" w:hAnsi="Calibri" w:cs="Times New Roman"/>
+          <w:rFonts w:ascii="Cambria" w:hAnsi="Cambria" w:cs="Times New Roman"/>
+          <w:sz w:val="22"/>
+          <w:szCs w:val="22"/>
         </w:rPr>
         <w:t xml:space="preserve"> Los motivos que nos han llevado a ello han sido muy diversos. Entre ellos destacamos:</w:t>
       </w:r>
@@ -1303,7 +1300,9 @@
     <w:p>
       <w:pPr>
         <w:rPr>
-          <w:rFonts w:ascii="Calibri" w:hAnsi="Calibri"/>
+          <w:rFonts w:ascii="Cambria" w:hAnsi="Cambria"/>
+          <w:sz w:val="22"/>
+          <w:szCs w:val="22"/>
           <w:lang w:val="es-MX"/>
         </w:rPr>
       </w:pPr>
@@ -1311,7 +1310,9 @@
     <w:p>
       <w:pPr>
         <w:rPr>
-          <w:rFonts w:ascii="Calibri" w:hAnsi="Calibri"/>
+          <w:rFonts w:ascii="Cambria" w:hAnsi="Cambria"/>
+          <w:sz w:val="22"/>
+          <w:szCs w:val="22"/>
           <w:lang w:val="es-MX"/>
         </w:rPr>
       </w:pPr>
@@ -1329,19 +1330,25 @@
         <w:ind w:left="360"/>
         <w:jc w:val="both"/>
         <w:rPr>
-          <w:rFonts w:ascii="Calibri" w:hAnsi="Calibri"/>
-        </w:rPr>
-      </w:pPr>
-      <w:r>
-        <w:rPr>
-          <w:rFonts w:ascii="Calibri" w:hAnsi="Calibri"/>
+          <w:rFonts w:ascii="Cambria" w:hAnsi="Cambria"/>
+          <w:sz w:val="22"/>
+          <w:szCs w:val="22"/>
+        </w:rPr>
+      </w:pPr>
+      <w:r>
+        <w:rPr>
+          <w:rFonts w:ascii="Cambria" w:hAnsi="Cambria"/>
+          <w:sz w:val="22"/>
+          <w:szCs w:val="22"/>
           <w:lang w:val="es-MX"/>
         </w:rPr>
         <w:t>Se trata de un</w:t>
       </w:r>
       <w:r>
         <w:rPr>
-          <w:rFonts w:ascii="Calibri" w:hAnsi="Calibri"/>
+          <w:rFonts w:ascii="Cambria" w:hAnsi="Cambria"/>
+          <w:sz w:val="22"/>
+          <w:szCs w:val="22"/>
         </w:rPr>
         <w:t xml:space="preserve"> lenguaje que no está ligado a ningún sistema operativo ni a ninguna máquina, y aunque se le llama "lenguaje de programación de sistemas" debido a su utilidad para escribir compiladores y sistemas operativos, se utiliza con igual eficacia para escribir importantes programas en diversas disciplinas.</w:t>
       </w:r>
@@ -1350,7 +1357,9 @@
       <w:pPr>
         <w:jc w:val="both"/>
         <w:rPr>
-          <w:rFonts w:ascii="Calibri" w:hAnsi="Calibri"/>
+          <w:rFonts w:ascii="Cambria" w:hAnsi="Cambria"/>
+          <w:sz w:val="22"/>
+          <w:szCs w:val="22"/>
         </w:rPr>
       </w:pPr>
     </w:p>
@@ -1367,12 +1376,16 @@
         <w:ind w:left="360"/>
         <w:jc w:val="both"/>
         <w:rPr>
-          <w:rFonts w:ascii="Calibri" w:hAnsi="Calibri"/>
-        </w:rPr>
-      </w:pPr>
-      <w:r>
-        <w:rPr>
-          <w:rFonts w:ascii="Calibri" w:hAnsi="Calibri" w:cs="Arial"/>
+          <w:rFonts w:ascii="Cambria" w:hAnsi="Cambria"/>
+          <w:sz w:val="22"/>
+          <w:szCs w:val="22"/>
+        </w:rPr>
+      </w:pPr>
+      <w:r>
+        <w:rPr>
+          <w:rFonts w:ascii="Cambria" w:hAnsi="Cambria" w:cs="Arial"/>
+          <w:sz w:val="22"/>
+          <w:szCs w:val="22"/>
           <w:lang w:val="es-MX"/>
         </w:rPr>
         <w:t>Es un lenguaje del 1 nivel medio que puede tomar características de los lenguajes de alto nivel y de los de bajo nivel (lenguaje ensamblador o lenguaje de máquina).</w:t>
@@ -1386,7 +1399,9 @@
         <w:ind w:left="360"/>
         <w:jc w:val="both"/>
         <w:rPr>
-          <w:rFonts w:ascii="Calibri" w:hAnsi="Calibri"/>
+          <w:rFonts w:ascii="Cambria" w:hAnsi="Cambria"/>
+          <w:sz w:val="22"/>
+          <w:szCs w:val="22"/>
         </w:rPr>
       </w:pPr>
     </w:p>
@@ -1403,12 +1418,16 @@
         <w:ind w:left="360"/>
         <w:jc w:val="both"/>
         <w:rPr>
-          <w:rFonts w:ascii="Calibri" w:hAnsi="Calibri"/>
-        </w:rPr>
-      </w:pPr>
-      <w:r>
-        <w:rPr>
-          <w:rFonts w:ascii="Calibri" w:hAnsi="Calibri"/>
+          <w:rFonts w:ascii="Cambria" w:hAnsi="Cambria"/>
+          <w:sz w:val="22"/>
+          <w:szCs w:val="22"/>
+        </w:rPr>
+      </w:pPr>
+      <w:r>
+        <w:rPr>
+          <w:rFonts w:ascii="Cambria" w:hAnsi="Cambria"/>
+          <w:sz w:val="22"/>
+          <w:szCs w:val="22"/>
         </w:rPr>
         <w:t>C proporciona las construcciones fundamentales de control de flujo que se requieren en programas bien estructurados de propósito general:  agrupación de proposiciones, toma de decisiones (if-else), selección de un caso entre un conjunto de ellos (switch), iteración con la condición de paro en la parte superior (While, for) o en la parte inferior (do), y la terminación prematura de ciclos (break).</w:t>
       </w:r>
@@ -1417,7 +1436,9 @@
       <w:pPr>
         <w:jc w:val="both"/>
         <w:rPr>
-          <w:rFonts w:ascii="Calibri" w:hAnsi="Calibri"/>
+          <w:rFonts w:ascii="Cambria" w:hAnsi="Cambria"/>
+          <w:sz w:val="22"/>
+          <w:szCs w:val="22"/>
         </w:rPr>
       </w:pPr>
     </w:p>
@@ -1434,12 +1455,16 @@
         <w:ind w:left="360"/>
         <w:jc w:val="both"/>
         <w:rPr>
-          <w:rFonts w:ascii="Calibri" w:hAnsi="Calibri"/>
-        </w:rPr>
-      </w:pPr>
-      <w:r>
-        <w:rPr>
-          <w:rFonts w:ascii="Calibri" w:hAnsi="Calibri" w:cs="Arial"/>
+          <w:rFonts w:ascii="Cambria" w:hAnsi="Cambria"/>
+          <w:sz w:val="22"/>
+          <w:szCs w:val="22"/>
+        </w:rPr>
+      </w:pPr>
+      <w:r>
+        <w:rPr>
+          <w:rFonts w:ascii="Cambria" w:hAnsi="Cambria" w:cs="Arial"/>
+          <w:sz w:val="22"/>
+          <w:szCs w:val="22"/>
           <w:lang w:val="es-MX"/>
         </w:rPr>
         <w:t>Su portabilidad, o sea que se puede llevar fácilmente de una computadora a otra, ya que las funciones automatizan la mayoría de las características de las computadoras.</w:t>
@@ -1449,7 +1474,9 @@
       <w:pPr>
         <w:jc w:val="both"/>
         <w:rPr>
-          <w:rFonts w:ascii="Calibri" w:hAnsi="Calibri"/>
+          <w:rFonts w:ascii="Cambria" w:hAnsi="Cambria"/>
+          <w:sz w:val="22"/>
+          <w:szCs w:val="22"/>
         </w:rPr>
       </w:pPr>
     </w:p>
@@ -1466,12 +1493,16 @@
         <w:ind w:left="360"/>
         <w:jc w:val="both"/>
         <w:rPr>
-          <w:rFonts w:ascii="Calibri" w:hAnsi="Calibri"/>
-        </w:rPr>
-      </w:pPr>
-      <w:r>
-        <w:rPr>
-          <w:rFonts w:ascii="Calibri" w:hAnsi="Calibri" w:cs="Arial"/>
+          <w:rFonts w:ascii="Cambria" w:hAnsi="Cambria"/>
+          <w:sz w:val="22"/>
+          <w:szCs w:val="22"/>
+        </w:rPr>
+      </w:pPr>
+      <w:r>
+        <w:rPr>
+          <w:rFonts w:ascii="Cambria" w:hAnsi="Cambria" w:cs="Arial"/>
+          <w:sz w:val="22"/>
+          <w:szCs w:val="22"/>
           <w:lang w:val="es-MX"/>
         </w:rPr>
         <w:t>El compilador transforma grandes programas en pequeños programas objetos que se ejecutan fácilmente.</w:t>
@@ -1481,7 +1512,9 @@
       <w:pPr>
         <w:jc w:val="both"/>
         <w:rPr>
-          <w:rFonts w:ascii="Calibri" w:hAnsi="Calibri"/>
+          <w:rFonts w:ascii="Cambria" w:hAnsi="Cambria"/>
+          <w:sz w:val="22"/>
+          <w:szCs w:val="22"/>
         </w:rPr>
       </w:pPr>
     </w:p>
@@ -1498,12 +1531,16 @@
         <w:ind w:left="360"/>
         <w:jc w:val="both"/>
         <w:rPr>
-          <w:rFonts w:ascii="Calibri" w:hAnsi="Calibri"/>
-        </w:rPr>
-      </w:pPr>
-      <w:r>
-        <w:rPr>
-          <w:rFonts w:ascii="Calibri" w:hAnsi="Calibri" w:cs="Arial"/>
+          <w:rFonts w:ascii="Cambria" w:hAnsi="Cambria"/>
+          <w:sz w:val="22"/>
+          <w:szCs w:val="22"/>
+        </w:rPr>
+      </w:pPr>
+      <w:r>
+        <w:rPr>
+          <w:rFonts w:ascii="Cambria" w:hAnsi="Cambria" w:cs="Arial"/>
+          <w:sz w:val="22"/>
+          <w:szCs w:val="22"/>
           <w:lang w:val="es-MX"/>
         </w:rPr>
         <w:t>Su uso extensivo de llamadas a funciones facilitan grandemente su entendimiento y depuración, es decir, su modularidad y eficiencia en el diseño de programas.</w:t>
@@ -1513,7 +1550,9 @@
       <w:pPr>
         <w:jc w:val="both"/>
         <w:rPr>
-          <w:rFonts w:ascii="Calibri" w:hAnsi="Calibri"/>
+          <w:rFonts w:ascii="Cambria" w:hAnsi="Cambria"/>
+          <w:sz w:val="22"/>
+          <w:szCs w:val="22"/>
         </w:rPr>
       </w:pPr>
     </w:p>
@@ -1530,12 +1569,16 @@
         <w:ind w:left="360"/>
         <w:jc w:val="both"/>
         <w:rPr>
-          <w:rFonts w:ascii="Calibri" w:hAnsi="Calibri"/>
-        </w:rPr>
-      </w:pPr>
-      <w:r>
-        <w:rPr>
-          <w:rFonts w:ascii="Calibri" w:hAnsi="Calibri" w:cs="Arial"/>
+          <w:rFonts w:ascii="Cambria" w:hAnsi="Cambria"/>
+          <w:sz w:val="22"/>
+          <w:szCs w:val="22"/>
+        </w:rPr>
+      </w:pPr>
+      <w:r>
+        <w:rPr>
+          <w:rFonts w:ascii="Cambria" w:hAnsi="Cambria" w:cs="Arial"/>
+          <w:sz w:val="22"/>
+          <w:szCs w:val="22"/>
           <w:lang w:val="es-MX"/>
         </w:rPr>
         <w:t>Hace posible la escritura de programas fuente con cualquier procesador de palabras que maneje el formato ASCII (Word, Office, Notepad++, etc.) debido en gran parte al elevado número de operadores que incluye C. Luego se pasa el programa fuente a C para que sea compilado, y se pueda ejecutar.</w:t>
@@ -1545,7 +1588,9 @@
       <w:pPr>
         <w:jc w:val="both"/>
         <w:rPr>
-          <w:rFonts w:ascii="Calibri" w:hAnsi="Calibri"/>
+          <w:rFonts w:ascii="Cambria" w:hAnsi="Cambria"/>
+          <w:sz w:val="22"/>
+          <w:szCs w:val="22"/>
         </w:rPr>
       </w:pPr>
     </w:p>
@@ -1555,12 +1600,16 @@
         <w:ind w:firstLine="360"/>
         <w:jc w:val="both"/>
         <w:rPr>
-          <w:rFonts w:ascii="Calibri" w:hAnsi="Calibri"/>
-        </w:rPr>
-      </w:pPr>
-      <w:r>
-        <w:rPr>
-          <w:rFonts w:ascii="Calibri" w:hAnsi="Calibri" w:cs="Arial"/>
+          <w:rFonts w:ascii="Cambria" w:hAnsi="Cambria"/>
+          <w:sz w:val="22"/>
+          <w:szCs w:val="22"/>
+        </w:rPr>
+      </w:pPr>
+      <w:r>
+        <w:rPr>
+          <w:rFonts w:ascii="Cambria" w:hAnsi="Cambria" w:cs="Arial"/>
+          <w:sz w:val="22"/>
+          <w:szCs w:val="22"/>
           <w:lang w:val="es-MX"/>
         </w:rPr>
         <w:t xml:space="preserve">Después de la compilación existe otro paso, el encadenamiento, el cual es necesario por diferentes razones: </w:t>
@@ -1572,29 +1621,35 @@
         <w:ind w:left="360" w:hanging="360"/>
         <w:jc w:val="both"/>
         <w:rPr>
-          <w:rFonts w:ascii="Calibri" w:hAnsi="Calibri" w:cs="Arial"/>
+          <w:rFonts w:ascii="Cambria" w:hAnsi="Cambria" w:cs="Arial"/>
+          <w:sz w:val="22"/>
+          <w:szCs w:val="22"/>
           <w:lang w:val="es-MX"/>
         </w:rPr>
       </w:pPr>
       <w:r>
         <w:rPr>
-          <w:rFonts w:ascii="Calibri" w:hAnsi="Calibri" w:cs="Arial"/>
+          <w:rFonts w:ascii="Cambria" w:hAnsi="Cambria" w:cs="Arial"/>
+          <w:sz w:val="22"/>
+          <w:szCs w:val="22"/>
           <w:lang w:val="es-MX"/>
         </w:rPr>
         <w:t>1)</w:t>
       </w:r>
       <w:r>
         <w:rPr>
-          <w:rFonts w:ascii="Calibri" w:hAnsi="Calibri"/>
-          <w:sz w:val="14"/>
-          <w:szCs w:val="14"/>
+          <w:rFonts w:ascii="Cambria" w:hAnsi="Cambria"/>
+          <w:sz w:val="22"/>
+          <w:szCs w:val="22"/>
           <w:lang w:val="es-MX"/>
         </w:rPr>
         <w:t xml:space="preserve">     </w:t>
       </w:r>
       <w:r>
         <w:rPr>
-          <w:rFonts w:ascii="Calibri" w:hAnsi="Calibri" w:cs="Arial"/>
+          <w:rFonts w:ascii="Cambria" w:hAnsi="Cambria" w:cs="Arial"/>
+          <w:sz w:val="22"/>
+          <w:szCs w:val="22"/>
           <w:lang w:val="es-MX"/>
         </w:rPr>
         <w:t>El programa utilizará varias rutinas de biblioteca las cuales realizan ciertas funciones como permitir la entrada/salida de datos.</w:t>
@@ -1605,26 +1660,20 @@
         <w:spacing w:before="100" w:beforeAutospacing="1" w:after="100" w:afterAutospacing="1"/>
         <w:ind w:left="360" w:hanging="360"/>
         <w:jc w:val="both"/>
-      </w:pPr>
-      <w:r>
-        <w:rPr>
+        <w:rPr>
+          <w:rFonts w:ascii="Cambria" w:hAnsi="Cambria"/>
+          <w:sz w:val="22"/>
+          <w:szCs w:val="22"/>
+        </w:rPr>
+      </w:pPr>
+      <w:r>
+        <w:rPr>
+          <w:rFonts w:ascii="Cambria" w:hAnsi="Cambria"/>
+          <w:sz w:val="22"/>
+          <w:szCs w:val="22"/>
           <w:lang w:val="es-MX"/>
         </w:rPr>
-        <w:t>2)</w:t>
-      </w:r>
-      <w:r>
-        <w:rPr>
-          <w:sz w:val="14"/>
-          <w:szCs w:val="14"/>
-          <w:lang w:val="es-MX"/>
-        </w:rPr>
-        <w:t xml:space="preserve">     </w:t>
-      </w:r>
-      <w:r>
-        <w:rPr>
-          <w:lang w:val="es-MX"/>
-        </w:rPr>
-        <w:t>Cuando un programa muy grande consta de varios archivos separados, se puede no desear compilarlos todos al mismo tiempo.</w:t>
+        <w:t>2)     Cuando un programa muy grande consta de varios archivos separados, se puede no desear compilarlos todos al mismo tiempo.</w:t>
       </w:r>
     </w:p>
     <w:p>
@@ -1651,6 +1700,7 @@
           <w:szCs w:val="56"/>
           <w:u w:val="none"/>
         </w:rPr>
+        <w:lastRenderedPageBreak/>
         <w:t>2</w:t>
       </w:r>
       <w:r>
@@ -1684,7 +1734,7 @@
           <w:u w:val="none"/>
           <w:lang w:val="es-ES_tradnl" w:eastAsia="es-ES_tradnl"/>
         </w:rPr>
-        <w:pict>
+        <w:pict w14:anchorId="0B8D7FAD">
           <v:shape id="_x0000_s1027" type="#_x0000_t32" style="position:absolute;margin-left:.45pt;margin-top:-2.55pt;width:426.75pt;height:0;z-index:251654656" o:connectortype="straight"/>
         </w:pict>
       </w:r>
@@ -1692,60 +1742,426 @@
     <w:p/>
     <w:p>
       <w:pPr>
+        <w:rPr>
+          <w:rFonts w:ascii="Cambria" w:hAnsi="Cambria"/>
+          <w:b/>
+          <w:sz w:val="28"/>
+          <w:szCs w:val="28"/>
+        </w:rPr>
+      </w:pPr>
+      <w:r>
+        <w:rPr>
+          <w:rFonts w:ascii="Cambria" w:hAnsi="Cambria"/>
+          <w:b/>
+          <w:sz w:val="28"/>
+          <w:szCs w:val="28"/>
+        </w:rPr>
+        <w:t>2.1 Tipos de datos</w:t>
+      </w:r>
+    </w:p>
+    <w:p>
+      <w:pPr>
+        <w:rPr>
+          <w:rFonts w:ascii="Cambria" w:hAnsi="Cambria"/>
+          <w:sz w:val="22"/>
+          <w:szCs w:val="22"/>
+        </w:rPr>
+      </w:pPr>
+    </w:p>
+    <w:p>
+      <w:pPr>
         <w:ind w:left="708"/>
-      </w:pPr>
-      <w:r>
-        <w:rPr>
+        <w:rPr>
+          <w:rFonts w:ascii="Cambria" w:hAnsi="Cambria"/>
+          <w:sz w:val="22"/>
+          <w:szCs w:val="22"/>
+        </w:rPr>
+      </w:pPr>
+      <w:proofErr w:type="spellStart"/>
+      <w:r>
+        <w:rPr>
+          <w:rFonts w:ascii="Cambria" w:hAnsi="Cambria"/>
           <w:b/>
           <w:bCs/>
-        </w:rPr>
-        <w:t xml:space="preserve"> </w:t>
-      </w:r>
-      <w:r>
-        <w:rPr>
+          <w:sz w:val="22"/>
+          <w:szCs w:val="22"/>
+        </w:rPr>
+        <w:t>char</w:t>
+      </w:r>
+      <w:proofErr w:type="spellEnd"/>
+      <w:r>
+        <w:rPr>
+          <w:rFonts w:ascii="Cambria" w:hAnsi="Cambria"/>
+          <w:sz w:val="22"/>
+          <w:szCs w:val="22"/>
+        </w:rPr>
+        <w:t xml:space="preserve"> Carácter o números pequeños -128 a 127</w:t>
+      </w:r>
+    </w:p>
+    <w:p>
+      <w:pPr>
+        <w:ind w:left="708"/>
+        <w:rPr>
+          <w:rFonts w:ascii="Cambria" w:hAnsi="Cambria"/>
+          <w:sz w:val="22"/>
+          <w:szCs w:val="22"/>
+        </w:rPr>
+      </w:pPr>
+      <w:proofErr w:type="spellStart"/>
+      <w:r>
+        <w:rPr>
+          <w:rFonts w:ascii="Cambria" w:hAnsi="Cambria"/>
           <w:b/>
           <w:bCs/>
-        </w:rPr>
-        <w:t>char</w:t>
-      </w:r>
-      <w:r>
-        <w:t xml:space="preserve"> Carácter o números pequeños -128 a 127</w:t>
-      </w:r>
-      <w:r>
+          <w:sz w:val="22"/>
+          <w:szCs w:val="22"/>
+        </w:rPr>
+        <w:t>int</w:t>
+      </w:r>
+      <w:proofErr w:type="spellEnd"/>
+      <w:r>
+        <w:rPr>
+          <w:rFonts w:ascii="Cambria" w:hAnsi="Cambria"/>
+          <w:sz w:val="22"/>
+          <w:szCs w:val="22"/>
+        </w:rPr>
+        <w:t xml:space="preserve"> Entero </w:t>
+      </w:r>
+      <w:r>
+        <w:rPr>
+          <w:rFonts w:ascii="Cambria" w:hAnsi="Cambria"/>
+          <w:sz w:val="22"/>
+          <w:szCs w:val="22"/>
+        </w:rPr>
+        <w:t>-2.147.483.648 a 2.147.483.647</w:t>
+      </w:r>
+      <w:r>
+        <w:rPr>
+          <w:rFonts w:ascii="Cambria" w:hAnsi="Cambria"/>
+          <w:sz w:val="22"/>
+          <w:szCs w:val="22"/>
+        </w:rPr>
         <w:br/>
-        <w:t xml:space="preserve"> </w:t>
-      </w:r>
-      <w:r>
-        <w:rPr>
+      </w:r>
+      <w:proofErr w:type="spellStart"/>
+      <w:r>
+        <w:rPr>
+          <w:rFonts w:ascii="Cambria" w:hAnsi="Cambria"/>
           <w:b/>
           <w:bCs/>
-        </w:rPr>
-        <w:t>int</w:t>
-      </w:r>
-      <w:r>
-        <w:t xml:space="preserve"> Entero -2.147.483.648 a 2.147.483.647</w:t>
-      </w:r>
-      <w:r>
-        <w:br/>
-        <w:t xml:space="preserve"> </w:t>
-      </w:r>
-      <w:r>
-        <w:rPr>
+          <w:sz w:val="22"/>
+          <w:szCs w:val="22"/>
+        </w:rPr>
+        <w:t>float</w:t>
+      </w:r>
+      <w:proofErr w:type="spellEnd"/>
+      <w:r>
+        <w:rPr>
+          <w:rFonts w:ascii="Cambria" w:hAnsi="Cambria"/>
+          <w:sz w:val="22"/>
+          <w:szCs w:val="22"/>
+        </w:rPr>
+        <w:t xml:space="preserve"> Real 3.4x10e-38 a 3.4x10e38</w:t>
+      </w:r>
+    </w:p>
+    <w:p>
+      <w:pPr>
+        <w:ind w:left="708"/>
+        <w:rPr>
+          <w:rFonts w:ascii="Cambria" w:hAnsi="Cambria"/>
+          <w:bCs/>
+          <w:sz w:val="22"/>
+          <w:szCs w:val="22"/>
+        </w:rPr>
+      </w:pPr>
+      <w:proofErr w:type="spellStart"/>
+      <w:r>
+        <w:rPr>
+          <w:rFonts w:ascii="Cambria" w:hAnsi="Cambria"/>
           <w:b/>
           <w:bCs/>
+          <w:sz w:val="22"/>
+          <w:szCs w:val="22"/>
+        </w:rPr>
+        <w:t>double</w:t>
+      </w:r>
+      <w:proofErr w:type="spellEnd"/>
+      <w:r>
+        <w:rPr>
+          <w:rFonts w:ascii="Cambria" w:hAnsi="Cambria"/>
+          <w:b/>
+          <w:bCs/>
+          <w:sz w:val="22"/>
+          <w:szCs w:val="22"/>
+        </w:rPr>
+        <w:t xml:space="preserve"> </w:t>
+      </w:r>
+      <w:r>
+        <w:rPr>
+          <w:rFonts w:ascii="Cambria" w:hAnsi="Cambria"/>
+          <w:bCs/>
+          <w:sz w:val="22"/>
+          <w:szCs w:val="22"/>
+        </w:rPr>
+        <w:t xml:space="preserve">Real con mayor o igual precisión que el </w:t>
+      </w:r>
+      <w:proofErr w:type="spellStart"/>
+      <w:r>
+        <w:rPr>
+          <w:rFonts w:ascii="Cambria" w:hAnsi="Cambria"/>
+          <w:bCs/>
+          <w:sz w:val="22"/>
+          <w:szCs w:val="22"/>
         </w:rPr>
         <w:t>float</w:t>
       </w:r>
-      <w:r>
-        <w:t xml:space="preserve"> Real 3.4x10e-38 a 3.4x10e38</w:t>
+      <w:proofErr w:type="spellEnd"/>
+      <w:r>
+        <w:rPr>
+          <w:rFonts w:ascii="Cambria" w:hAnsi="Cambria"/>
+          <w:bCs/>
+          <w:sz w:val="22"/>
+          <w:szCs w:val="22"/>
+        </w:rPr>
+        <w:t xml:space="preserve"> 1.7x10e-308 a 1.7x10e308</w:t>
       </w:r>
     </w:p>
     <w:p>
       <w:pPr>
         <w:ind w:left="708"/>
-      </w:pPr>
+        <w:rPr>
+          <w:rFonts w:ascii="Cambria" w:hAnsi="Cambria"/>
+          <w:sz w:val="22"/>
+          <w:szCs w:val="22"/>
+        </w:rPr>
+      </w:pPr>
+      <w:proofErr w:type="spellStart"/>
+      <w:r>
+        <w:rPr>
+          <w:rFonts w:ascii="Cambria" w:hAnsi="Cambria"/>
+          <w:b/>
+          <w:bCs/>
+          <w:sz w:val="22"/>
+          <w:szCs w:val="22"/>
+        </w:rPr>
+        <w:t>void</w:t>
+      </w:r>
+      <w:proofErr w:type="spellEnd"/>
+      <w:r>
+        <w:rPr>
+          <w:rFonts w:ascii="Cambria" w:hAnsi="Cambria"/>
+          <w:b/>
+          <w:bCs/>
+          <w:sz w:val="22"/>
+          <w:szCs w:val="22"/>
+        </w:rPr>
+        <w:t xml:space="preserve"> </w:t>
+      </w:r>
+      <w:r>
+        <w:rPr>
+          <w:rFonts w:ascii="Cambria" w:hAnsi="Cambria"/>
+          <w:bCs/>
+          <w:sz w:val="22"/>
+          <w:szCs w:val="22"/>
+        </w:rPr>
+        <w:t xml:space="preserve">dato descartado, tipo comodín </w:t>
+      </w:r>
+    </w:p>
+    <w:p>
+      <w:pPr>
+        <w:rPr>
+          <w:rFonts w:ascii="Cambria" w:hAnsi="Cambria"/>
+          <w:sz w:val="22"/>
+          <w:szCs w:val="22"/>
+        </w:rPr>
+      </w:pPr>
+    </w:p>
+    <w:p>
+      <w:pPr>
+        <w:rPr>
+          <w:rFonts w:ascii="Cambria" w:hAnsi="Cambria"/>
+          <w:sz w:val="22"/>
+          <w:szCs w:val="22"/>
+        </w:rPr>
+      </w:pPr>
+    </w:p>
+    <w:p>
+      <w:pPr>
+        <w:rPr>
+          <w:rFonts w:ascii="Cambria" w:hAnsi="Cambria"/>
+          <w:i/>
+          <w:sz w:val="22"/>
+          <w:szCs w:val="22"/>
+        </w:rPr>
+      </w:pPr>
+      <w:r>
+        <w:rPr>
+          <w:rFonts w:ascii="Cambria" w:hAnsi="Cambria"/>
+          <w:i/>
+          <w:sz w:val="22"/>
+          <w:szCs w:val="22"/>
+        </w:rPr>
+        <w:t>Ejemplos:</w:t>
+      </w:r>
     </w:p>
     <w:p/>
+    <w:p>
+      <w:r>
+        <w:rPr>
+          <w:noProof/>
+        </w:rPr>
+        <w:pict w14:anchorId="7C2B238B">
+          <v:shapetype id="_x0000_t202" coordsize="21600,21600" o:spt="202" path="m0,0l0,21600,21600,21600,21600,0xe">
+            <v:stroke joinstyle="miter"/>
+            <v:path gradientshapeok="t" o:connecttype="rect"/>
+          </v:shapetype>
+          <v:shape id="_x0000_s1041" type="#_x0000_t202" style="position:absolute;margin-left:36pt;margin-top:5.15pt;width:348pt;height:53.6pt;z-index:251666944;mso-wrap-edited:f" wrapcoords="0 0 21600 0 21600 21600 0 21600 0 0" filled="f" strokecolor="black [3213]">
+            <v:fill o:detectmouseclick="t"/>
+            <v:textbox inset=",7.2pt,,7.2pt">
+              <w:txbxContent>
+                <w:p>
+                  <w:pPr>
+                    <w:jc w:val="both"/>
+                    <w:rPr>
+                      <w:rFonts w:ascii="Lucida Console" w:hAnsi="Lucida Console"/>
+                      <w:color w:val="4F6228" w:themeColor="accent3" w:themeShade="80"/>
+                      <w:sz w:val="22"/>
+                      <w:szCs w:val="22"/>
+                    </w:rPr>
+                  </w:pPr>
+                  <w:proofErr w:type="spellStart"/>
+                  <w:r>
+                    <w:rPr>
+                      <w:rFonts w:ascii="Lucida Console" w:hAnsi="Lucida Console"/>
+                      <w:sz w:val="22"/>
+                      <w:szCs w:val="22"/>
+                    </w:rPr>
+                    <w:t>int</w:t>
+                  </w:r>
+                  <w:proofErr w:type="spellEnd"/>
+                  <w:r>
+                    <w:rPr>
+                      <w:rFonts w:ascii="Lucida Console" w:hAnsi="Lucida Console"/>
+                      <w:sz w:val="22"/>
+                      <w:szCs w:val="22"/>
+                    </w:rPr>
+                    <w:t xml:space="preserve"> i;</w:t>
+                  </w:r>
+                  <w:r>
+                    <w:rPr>
+                      <w:rFonts w:ascii="Lucida Console" w:hAnsi="Lucida Console"/>
+                      <w:sz w:val="22"/>
+                      <w:szCs w:val="22"/>
+                    </w:rPr>
+                    <w:tab/>
+                  </w:r>
+                  <w:r>
+                    <w:rPr>
+                      <w:rFonts w:ascii="Lucida Console" w:hAnsi="Lucida Console"/>
+                      <w:color w:val="4F6228" w:themeColor="accent3" w:themeShade="80"/>
+                      <w:sz w:val="22"/>
+                      <w:szCs w:val="22"/>
+                    </w:rPr>
+                    <w:t>/* entero */</w:t>
+                  </w:r>
+                </w:p>
+                <w:p>
+                  <w:pPr>
+                    <w:jc w:val="both"/>
+                    <w:rPr>
+                      <w:rFonts w:ascii="Lucida Console" w:hAnsi="Lucida Console"/>
+                      <w:color w:val="4F6228" w:themeColor="accent3" w:themeShade="80"/>
+                      <w:sz w:val="22"/>
+                      <w:szCs w:val="22"/>
+                    </w:rPr>
+                  </w:pPr>
+                  <w:proofErr w:type="spellStart"/>
+                  <w:r>
+                    <w:rPr>
+                      <w:rFonts w:ascii="Lucida Console" w:hAnsi="Lucida Console"/>
+                      <w:sz w:val="22"/>
+                      <w:szCs w:val="22"/>
+                    </w:rPr>
+                    <w:t>char</w:t>
+                  </w:r>
+                  <w:proofErr w:type="spellEnd"/>
+                  <w:r>
+                    <w:rPr>
+                      <w:rFonts w:ascii="Lucida Console" w:hAnsi="Lucida Console"/>
+                      <w:sz w:val="22"/>
+                      <w:szCs w:val="22"/>
+                    </w:rPr>
+                    <w:t xml:space="preserve"> c; </w:t>
+                  </w:r>
+                  <w:r>
+                    <w:rPr>
+                      <w:rFonts w:ascii="Lucida Console" w:hAnsi="Lucida Console"/>
+                      <w:color w:val="4F6228" w:themeColor="accent3" w:themeShade="80"/>
+                      <w:sz w:val="22"/>
+                      <w:szCs w:val="22"/>
+                    </w:rPr>
+                    <w:t>/* carácter */</w:t>
+                  </w:r>
+                </w:p>
+                <w:p>
+                  <w:pPr>
+                    <w:jc w:val="both"/>
+                    <w:rPr>
+                      <w:rFonts w:ascii="Lucida Console" w:hAnsi="Lucida Console"/>
+                      <w:color w:val="4F6228" w:themeColor="accent3" w:themeShade="80"/>
+                      <w:sz w:val="22"/>
+                      <w:szCs w:val="22"/>
+                    </w:rPr>
+                  </w:pPr>
+                  <w:proofErr w:type="spellStart"/>
+                  <w:r>
+                    <w:rPr>
+                      <w:rFonts w:ascii="Lucida Console" w:hAnsi="Lucida Console"/>
+                      <w:sz w:val="22"/>
+                      <w:szCs w:val="22"/>
+                    </w:rPr>
+                    <w:t>double</w:t>
+                  </w:r>
+                  <w:proofErr w:type="spellEnd"/>
+                  <w:r>
+                    <w:rPr>
+                      <w:rFonts w:ascii="Lucida Console" w:hAnsi="Lucida Console"/>
+                      <w:sz w:val="22"/>
+                      <w:szCs w:val="22"/>
+                    </w:rPr>
+                    <w:t xml:space="preserve"> x; </w:t>
+                  </w:r>
+                  <w:r>
+                    <w:rPr>
+                      <w:rFonts w:ascii="Lucida Console" w:hAnsi="Lucida Console"/>
+                      <w:color w:val="4F6228" w:themeColor="accent3" w:themeShade="80"/>
+                      <w:sz w:val="22"/>
+                      <w:szCs w:val="22"/>
+                    </w:rPr>
+                    <w:t>/* variable real de doble precisión */</w:t>
+                  </w:r>
+                </w:p>
+                <w:p/>
+              </w:txbxContent>
+            </v:textbox>
+            <w10:wrap type="tight"/>
+          </v:shape>
+        </w:pict>
+      </w:r>
+      <w:r>
+        <w:tab/>
+      </w:r>
+    </w:p>
+    <w:p/>
+    <w:p>
+      <w:pPr>
+        <w:rPr>
+          <w:rFonts w:ascii="Lucida Console" w:hAnsi="Lucida Console"/>
+          <w:sz w:val="22"/>
+          <w:szCs w:val="22"/>
+        </w:rPr>
+      </w:pPr>
+    </w:p>
     <w:p>
       <w:pPr>
         <w:rPr>
@@ -1768,6 +2184,1243 @@
     </w:p>
     <w:p>
       <w:pPr>
+        <w:rPr>
+          <w:rFonts w:ascii="Cambria" w:hAnsi="Cambria"/>
+          <w:b/>
+          <w:bCs/>
+          <w:sz w:val="22"/>
+          <w:szCs w:val="22"/>
+          <w:u w:val="single"/>
+        </w:rPr>
+      </w:pPr>
+      <w:r>
+        <w:rPr>
+          <w:rFonts w:ascii="Cambria" w:hAnsi="Cambria"/>
+          <w:b/>
+          <w:bCs/>
+          <w:sz w:val="22"/>
+          <w:szCs w:val="22"/>
+          <w:u w:val="single"/>
+        </w:rPr>
+        <w:t xml:space="preserve">Modificador </w:t>
+      </w:r>
+      <w:proofErr w:type="spellStart"/>
+      <w:r>
+        <w:rPr>
+          <w:rFonts w:ascii="Cambria" w:hAnsi="Cambria"/>
+          <w:b/>
+          <w:bCs/>
+          <w:sz w:val="22"/>
+          <w:szCs w:val="22"/>
+          <w:u w:val="single"/>
+        </w:rPr>
+        <w:t>const</w:t>
+      </w:r>
+      <w:proofErr w:type="spellEnd"/>
+    </w:p>
+    <w:p>
+      <w:pPr>
+        <w:pStyle w:val="Ttulo1"/>
+        <w:rPr>
+          <w:rFonts w:ascii="Cambria" w:hAnsi="Cambria"/>
+          <w:b w:val="0"/>
+          <w:color w:val="000000" w:themeColor="text1"/>
+          <w:sz w:val="22"/>
+          <w:szCs w:val="22"/>
+          <w:u w:val="none"/>
+        </w:rPr>
+      </w:pPr>
+    </w:p>
+    <w:p>
+      <w:pPr>
+        <w:pStyle w:val="Ttulo1"/>
+        <w:rPr>
+          <w:rFonts w:ascii="Cambria" w:hAnsi="Cambria"/>
+          <w:b w:val="0"/>
+          <w:color w:val="000000" w:themeColor="text1"/>
+          <w:sz w:val="22"/>
+          <w:szCs w:val="22"/>
+          <w:u w:val="none"/>
+        </w:rPr>
+      </w:pPr>
+      <w:r>
+        <w:rPr>
+          <w:rFonts w:ascii="Cambria" w:hAnsi="Cambria"/>
+          <w:b w:val="0"/>
+          <w:color w:val="000000" w:themeColor="text1"/>
+          <w:sz w:val="22"/>
+          <w:szCs w:val="22"/>
+          <w:u w:val="none"/>
+        </w:rPr>
+        <w:t xml:space="preserve">Es posible usar el modificador </w:t>
+      </w:r>
+      <w:proofErr w:type="spellStart"/>
+      <w:r>
+        <w:rPr>
+          <w:rFonts w:ascii="Cambria" w:hAnsi="Cambria"/>
+          <w:color w:val="000000" w:themeColor="text1"/>
+          <w:sz w:val="22"/>
+          <w:szCs w:val="22"/>
+          <w:u w:val="none"/>
+        </w:rPr>
+        <w:t>const</w:t>
+      </w:r>
+      <w:proofErr w:type="spellEnd"/>
+      <w:r>
+        <w:rPr>
+          <w:rFonts w:ascii="Cambria" w:hAnsi="Cambria"/>
+          <w:b w:val="0"/>
+          <w:color w:val="000000" w:themeColor="text1"/>
+          <w:sz w:val="22"/>
+          <w:szCs w:val="22"/>
+          <w:u w:val="none"/>
+        </w:rPr>
+        <w:t xml:space="preserve"> para establecer variables no modificables una vez que se inicializan.</w:t>
+      </w:r>
+    </w:p>
+    <w:p>
+      <w:pPr>
+        <w:pStyle w:val="Ttulo1"/>
+        <w:rPr>
+          <w:rFonts w:ascii="Cambria" w:hAnsi="Cambria"/>
+          <w:b w:val="0"/>
+          <w:color w:val="000000" w:themeColor="text1"/>
+          <w:sz w:val="22"/>
+          <w:szCs w:val="22"/>
+          <w:u w:val="none"/>
+        </w:rPr>
+      </w:pPr>
+    </w:p>
+    <w:p/>
+    <w:p>
+      <w:pPr>
+        <w:rPr>
+          <w:rFonts w:ascii="Cambria" w:hAnsi="Cambria"/>
+          <w:b/>
+          <w:sz w:val="28"/>
+          <w:szCs w:val="28"/>
+        </w:rPr>
+      </w:pPr>
+      <w:r>
+        <w:rPr>
+          <w:rFonts w:ascii="Cambria" w:hAnsi="Cambria"/>
+          <w:b/>
+          <w:sz w:val="28"/>
+          <w:szCs w:val="28"/>
+        </w:rPr>
+        <w:t>2.2 Literales</w:t>
+      </w:r>
+    </w:p>
+    <w:p>
+      <w:pPr>
+        <w:rPr>
+          <w:rFonts w:ascii="Cambria" w:hAnsi="Cambria"/>
+          <w:sz w:val="22"/>
+          <w:szCs w:val="22"/>
+        </w:rPr>
+      </w:pPr>
+    </w:p>
+    <w:p>
+      <w:pPr>
+        <w:jc w:val="both"/>
+        <w:rPr>
+          <w:rFonts w:ascii="Cambria" w:hAnsi="Cambria"/>
+          <w:sz w:val="22"/>
+          <w:szCs w:val="22"/>
+        </w:rPr>
+      </w:pPr>
+      <w:r>
+        <w:rPr>
+          <w:rFonts w:ascii="Cambria" w:hAnsi="Cambria"/>
+          <w:sz w:val="22"/>
+          <w:szCs w:val="22"/>
+        </w:rPr>
+        <w:t>C dispone de formatos para constantes literales del tipo entero, real, carácter, ristra y enumerados. Estos dos últimos tipos los describiremos en su momento.</w:t>
+      </w:r>
+    </w:p>
+    <w:p>
+      <w:pPr>
+        <w:jc w:val="both"/>
+        <w:rPr>
+          <w:rFonts w:ascii="Cambria" w:hAnsi="Cambria"/>
+          <w:sz w:val="22"/>
+          <w:szCs w:val="22"/>
+        </w:rPr>
+      </w:pPr>
+      <w:r>
+        <w:rPr>
+          <w:rFonts w:ascii="Cambria" w:hAnsi="Cambria"/>
+          <w:sz w:val="22"/>
+          <w:szCs w:val="22"/>
+        </w:rPr>
+        <w:t>Los enteros se pueden representar en tres sistemas numéricos distintos: decimal, octal y hexadecimal. Un número está escrito en hexadecimal si comienza por “0x” o “0X”. Los caracteres que representan el 10, 11, 12, 13, 14 y 15 son a, b, c, d, e y f, en minúscula o</w:t>
+      </w:r>
+      <w:r>
+        <w:rPr>
+          <w:rFonts w:ascii="Cambria" w:hAnsi="Cambria"/>
+          <w:sz w:val="22"/>
+          <w:szCs w:val="22"/>
+        </w:rPr>
+        <w:t xml:space="preserve"> mayúscula. Los números en octal son los que comienzan por 0. Los números en decimal son el resto.</w:t>
+      </w:r>
+    </w:p>
+    <w:p>
+      <w:pPr>
+        <w:rPr>
+          <w:rFonts w:ascii="Cambria" w:hAnsi="Cambria"/>
+          <w:sz w:val="22"/>
+          <w:szCs w:val="22"/>
+        </w:rPr>
+      </w:pPr>
+    </w:p>
+    <w:tbl>
+      <w:tblPr>
+        <w:tblStyle w:val="Tablaconcuadrcula"/>
+        <w:tblW w:w="0" w:type="auto"/>
+        <w:jc w:val="center"/>
+        <w:tblLook w:val="04A0" w:firstRow="1" w:lastRow="0" w:firstColumn="1" w:lastColumn="0" w:noHBand="0" w:noVBand="1"/>
+      </w:tblPr>
+      <w:tblGrid>
+        <w:gridCol w:w="2660"/>
+        <w:gridCol w:w="3544"/>
+      </w:tblGrid>
+      <w:tr>
+        <w:trPr>
+          <w:jc w:val="center"/>
+        </w:trPr>
+        <w:tc>
+          <w:tcPr>
+            <w:tcW w:w="2660" w:type="dxa"/>
+            <w:tcBorders>
+              <w:top w:val="single" w:sz="4" w:space="0" w:color="auto"/>
+              <w:left w:val="single" w:sz="4" w:space="0" w:color="auto"/>
+              <w:bottom w:val="single" w:sz="4" w:space="0" w:color="auto"/>
+              <w:right w:val="single" w:sz="4" w:space="0" w:color="auto"/>
+            </w:tcBorders>
+            <w:shd w:val="clear" w:color="auto" w:fill="DBE5F1" w:themeFill="accent1" w:themeFillTint="33"/>
+          </w:tcPr>
+          <w:p>
+            <w:pPr>
+              <w:rPr>
+                <w:rFonts w:ascii="Cambria" w:hAnsi="Cambria"/>
+                <w:b/>
+                <w:sz w:val="22"/>
+                <w:szCs w:val="22"/>
+              </w:rPr>
+            </w:pPr>
+            <w:r>
+              <w:rPr>
+                <w:rFonts w:ascii="Cambria" w:hAnsi="Cambria"/>
+                <w:b/>
+                <w:sz w:val="22"/>
+                <w:szCs w:val="22"/>
+              </w:rPr>
+              <w:t>Literal</w:t>
+            </w:r>
+          </w:p>
+        </w:tc>
+        <w:tc>
+          <w:tcPr>
+            <w:tcW w:w="3544" w:type="dxa"/>
+            <w:tcBorders>
+              <w:top w:val="single" w:sz="4" w:space="0" w:color="auto"/>
+              <w:left w:val="single" w:sz="4" w:space="0" w:color="auto"/>
+              <w:bottom w:val="single" w:sz="4" w:space="0" w:color="auto"/>
+              <w:right w:val="single" w:sz="4" w:space="0" w:color="auto"/>
+            </w:tcBorders>
+            <w:shd w:val="clear" w:color="auto" w:fill="DBE5F1" w:themeFill="accent1" w:themeFillTint="33"/>
+          </w:tcPr>
+          <w:p>
+            <w:pPr>
+              <w:rPr>
+                <w:rFonts w:ascii="Cambria" w:hAnsi="Cambria"/>
+                <w:b/>
+                <w:sz w:val="22"/>
+                <w:szCs w:val="22"/>
+              </w:rPr>
+            </w:pPr>
+            <w:r>
+              <w:rPr>
+                <w:rFonts w:ascii="Cambria" w:hAnsi="Cambria"/>
+                <w:b/>
+                <w:sz w:val="22"/>
+                <w:szCs w:val="22"/>
+              </w:rPr>
+              <w:t>Descripción</w:t>
+            </w:r>
+          </w:p>
+        </w:tc>
+      </w:tr>
+      <w:tr>
+        <w:trPr>
+          <w:jc w:val="center"/>
+        </w:trPr>
+        <w:tc>
+          <w:tcPr>
+            <w:tcW w:w="2660" w:type="dxa"/>
+            <w:tcBorders>
+              <w:top w:val="single" w:sz="4" w:space="0" w:color="auto"/>
+            </w:tcBorders>
+          </w:tcPr>
+          <w:p>
+            <w:pPr>
+              <w:rPr>
+                <w:rFonts w:ascii="Cambria" w:hAnsi="Cambria"/>
+                <w:sz w:val="22"/>
+                <w:szCs w:val="22"/>
+              </w:rPr>
+            </w:pPr>
+            <w:r>
+              <w:rPr>
+                <w:rFonts w:ascii="Cambria" w:hAnsi="Cambria"/>
+                <w:sz w:val="22"/>
+                <w:szCs w:val="22"/>
+              </w:rPr>
+              <w:t>0x10</w:t>
+            </w:r>
+          </w:p>
+        </w:tc>
+        <w:tc>
+          <w:tcPr>
+            <w:tcW w:w="3544" w:type="dxa"/>
+            <w:tcBorders>
+              <w:top w:val="single" w:sz="4" w:space="0" w:color="auto"/>
+            </w:tcBorders>
+          </w:tcPr>
+          <w:p>
+            <w:pPr>
+              <w:rPr>
+                <w:rFonts w:ascii="Cambria" w:hAnsi="Cambria"/>
+                <w:sz w:val="22"/>
+                <w:szCs w:val="22"/>
+              </w:rPr>
+            </w:pPr>
+            <w:r>
+              <w:rPr>
+                <w:rFonts w:ascii="Cambria" w:hAnsi="Cambria"/>
+                <w:sz w:val="22"/>
+                <w:szCs w:val="22"/>
+              </w:rPr>
+              <w:t>16 en hexadecimal</w:t>
+            </w:r>
+          </w:p>
+        </w:tc>
+      </w:tr>
+      <w:tr>
+        <w:trPr>
+          <w:jc w:val="center"/>
+        </w:trPr>
+        <w:tc>
+          <w:tcPr>
+            <w:tcW w:w="2660" w:type="dxa"/>
+          </w:tcPr>
+          <w:p>
+            <w:pPr>
+              <w:rPr>
+                <w:rFonts w:ascii="Cambria" w:hAnsi="Cambria"/>
+                <w:sz w:val="22"/>
+                <w:szCs w:val="22"/>
+              </w:rPr>
+            </w:pPr>
+            <w:r>
+              <w:rPr>
+                <w:rFonts w:ascii="Cambria" w:hAnsi="Cambria"/>
+                <w:sz w:val="22"/>
+                <w:szCs w:val="22"/>
+              </w:rPr>
+              <w:t>0XAA</w:t>
+            </w:r>
+          </w:p>
+        </w:tc>
+        <w:tc>
+          <w:tcPr>
+            <w:tcW w:w="3544" w:type="dxa"/>
+          </w:tcPr>
+          <w:p>
+            <w:pPr>
+              <w:rPr>
+                <w:rFonts w:ascii="Cambria" w:hAnsi="Cambria"/>
+                <w:sz w:val="22"/>
+                <w:szCs w:val="22"/>
+              </w:rPr>
+            </w:pPr>
+            <w:r>
+              <w:rPr>
+                <w:rFonts w:ascii="Cambria" w:hAnsi="Cambria"/>
+                <w:sz w:val="22"/>
+                <w:szCs w:val="22"/>
+              </w:rPr>
+              <w:t>170 en hexadecimal</w:t>
+            </w:r>
+          </w:p>
+        </w:tc>
+      </w:tr>
+      <w:tr>
+        <w:trPr>
+          <w:jc w:val="center"/>
+        </w:trPr>
+        <w:tc>
+          <w:tcPr>
+            <w:tcW w:w="2660" w:type="dxa"/>
+          </w:tcPr>
+          <w:p>
+            <w:pPr>
+              <w:rPr>
+                <w:rFonts w:ascii="Cambria" w:hAnsi="Cambria"/>
+                <w:sz w:val="22"/>
+                <w:szCs w:val="22"/>
+              </w:rPr>
+            </w:pPr>
+            <w:r>
+              <w:rPr>
+                <w:rFonts w:ascii="Cambria" w:hAnsi="Cambria"/>
+                <w:sz w:val="22"/>
+                <w:szCs w:val="22"/>
+              </w:rPr>
+              <w:t>010</w:t>
+            </w:r>
+          </w:p>
+        </w:tc>
+        <w:tc>
+          <w:tcPr>
+            <w:tcW w:w="3544" w:type="dxa"/>
+          </w:tcPr>
+          <w:p>
+            <w:pPr>
+              <w:rPr>
+                <w:rFonts w:ascii="Cambria" w:hAnsi="Cambria"/>
+                <w:sz w:val="22"/>
+                <w:szCs w:val="22"/>
+              </w:rPr>
+            </w:pPr>
+            <w:r>
+              <w:rPr>
+                <w:rFonts w:ascii="Cambria" w:hAnsi="Cambria"/>
+                <w:sz w:val="22"/>
+                <w:szCs w:val="22"/>
+              </w:rPr>
+              <w:t>8 en octal</w:t>
+            </w:r>
+          </w:p>
+        </w:tc>
+      </w:tr>
+      <w:tr>
+        <w:trPr>
+          <w:jc w:val="center"/>
+        </w:trPr>
+        <w:tc>
+          <w:tcPr>
+            <w:tcW w:w="2660" w:type="dxa"/>
+          </w:tcPr>
+          <w:p>
+            <w:pPr>
+              <w:rPr>
+                <w:rFonts w:ascii="Cambria" w:hAnsi="Cambria"/>
+                <w:sz w:val="22"/>
+                <w:szCs w:val="22"/>
+              </w:rPr>
+            </w:pPr>
+            <w:r>
+              <w:rPr>
+                <w:rFonts w:ascii="Cambria" w:hAnsi="Cambria"/>
+                <w:sz w:val="22"/>
+                <w:szCs w:val="22"/>
+              </w:rPr>
+              <w:t>025</w:t>
+            </w:r>
+          </w:p>
+        </w:tc>
+        <w:tc>
+          <w:tcPr>
+            <w:tcW w:w="3544" w:type="dxa"/>
+          </w:tcPr>
+          <w:p>
+            <w:pPr>
+              <w:rPr>
+                <w:rFonts w:ascii="Cambria" w:hAnsi="Cambria"/>
+                <w:sz w:val="22"/>
+                <w:szCs w:val="22"/>
+              </w:rPr>
+            </w:pPr>
+            <w:r>
+              <w:rPr>
+                <w:rFonts w:ascii="Cambria" w:hAnsi="Cambria"/>
+                <w:sz w:val="22"/>
+                <w:szCs w:val="22"/>
+              </w:rPr>
+              <w:t>21 en octal</w:t>
+            </w:r>
+          </w:p>
+        </w:tc>
+      </w:tr>
+      <w:tr>
+        <w:trPr>
+          <w:jc w:val="center"/>
+        </w:trPr>
+        <w:tc>
+          <w:tcPr>
+            <w:tcW w:w="2660" w:type="dxa"/>
+          </w:tcPr>
+          <w:p>
+            <w:pPr>
+              <w:rPr>
+                <w:rFonts w:ascii="Cambria" w:hAnsi="Cambria"/>
+                <w:sz w:val="22"/>
+                <w:szCs w:val="22"/>
+              </w:rPr>
+            </w:pPr>
+            <w:r>
+              <w:rPr>
+                <w:rFonts w:ascii="Cambria" w:hAnsi="Cambria"/>
+                <w:sz w:val="22"/>
+                <w:szCs w:val="22"/>
+              </w:rPr>
+              <w:t>0x11r</w:t>
+            </w:r>
+          </w:p>
+        </w:tc>
+        <w:tc>
+          <w:tcPr>
+            <w:tcW w:w="3544" w:type="dxa"/>
+          </w:tcPr>
+          <w:p>
+            <w:pPr>
+              <w:rPr>
+                <w:rFonts w:ascii="Cambria" w:hAnsi="Cambria"/>
+                <w:sz w:val="22"/>
+                <w:szCs w:val="22"/>
+              </w:rPr>
+            </w:pPr>
+            <w:r>
+              <w:rPr>
+                <w:rFonts w:ascii="Cambria" w:hAnsi="Cambria"/>
+                <w:sz w:val="22"/>
+                <w:szCs w:val="22"/>
+              </w:rPr>
+              <w:t>Error, “r” no es un dígito válido</w:t>
+            </w:r>
+          </w:p>
+        </w:tc>
+      </w:tr>
+      <w:tr>
+        <w:trPr>
+          <w:jc w:val="center"/>
+        </w:trPr>
+        <w:tc>
+          <w:tcPr>
+            <w:tcW w:w="2660" w:type="dxa"/>
+          </w:tcPr>
+          <w:p>
+            <w:pPr>
+              <w:rPr>
+                <w:rFonts w:ascii="Cambria" w:hAnsi="Cambria"/>
+                <w:sz w:val="22"/>
+                <w:szCs w:val="22"/>
+              </w:rPr>
+            </w:pPr>
+            <w:r>
+              <w:rPr>
+                <w:rFonts w:ascii="Cambria" w:hAnsi="Cambria"/>
+                <w:sz w:val="22"/>
+                <w:szCs w:val="22"/>
+              </w:rPr>
+              <w:t>019</w:t>
+            </w:r>
+          </w:p>
+        </w:tc>
+        <w:tc>
+          <w:tcPr>
+            <w:tcW w:w="3544" w:type="dxa"/>
+          </w:tcPr>
+          <w:p>
+            <w:pPr>
+              <w:rPr>
+                <w:rFonts w:ascii="Cambria" w:hAnsi="Cambria"/>
+                <w:sz w:val="22"/>
+                <w:szCs w:val="22"/>
+              </w:rPr>
+            </w:pPr>
+            <w:r>
+              <w:rPr>
+                <w:rFonts w:ascii="Cambria" w:hAnsi="Cambria"/>
+                <w:sz w:val="22"/>
+                <w:szCs w:val="22"/>
+              </w:rPr>
+              <w:t>Error, 9 no es un dígito válido</w:t>
+            </w:r>
+          </w:p>
+        </w:tc>
+      </w:tr>
+    </w:tbl>
+    <w:p>
+      <w:pPr>
+        <w:rPr>
+          <w:rFonts w:ascii="Cambria" w:hAnsi="Cambria"/>
+          <w:sz w:val="22"/>
+          <w:szCs w:val="22"/>
+        </w:rPr>
+      </w:pPr>
+    </w:p>
+    <w:p>
+      <w:pPr>
+        <w:jc w:val="both"/>
+        <w:rPr>
+          <w:rFonts w:ascii="Cambria" w:hAnsi="Cambria"/>
+          <w:sz w:val="22"/>
+          <w:szCs w:val="22"/>
+        </w:rPr>
+      </w:pPr>
+      <w:r>
+        <w:rPr>
+          <w:rFonts w:ascii="Cambria" w:hAnsi="Cambria"/>
+          <w:sz w:val="22"/>
+          <w:szCs w:val="22"/>
+        </w:rPr>
+        <w:t>Los números en coma flotante se escriben en base 10 y contienen un puto decimal o un exponente o ambos. El formato sería un número decimal con o sin signo que represente la parte entera, opcionalmente un punto y la parte decimal. Se puede establecer un exponente añadiendo la letra  e, minúscula o mayúscula, y un entero que represente el exponente en base diez.</w:t>
+      </w:r>
+    </w:p>
+    <w:p>
+      <w:pPr>
+        <w:rPr>
+          <w:rFonts w:ascii="Cambria" w:hAnsi="Cambria"/>
+          <w:sz w:val="22"/>
+          <w:szCs w:val="22"/>
+        </w:rPr>
+      </w:pPr>
+    </w:p>
+    <w:tbl>
+      <w:tblPr>
+        <w:tblStyle w:val="Tablaconcuadrcula"/>
+        <w:tblW w:w="0" w:type="auto"/>
+        <w:jc w:val="center"/>
+        <w:tblLook w:val="04A0" w:firstRow="1" w:lastRow="0" w:firstColumn="1" w:lastColumn="0" w:noHBand="0" w:noVBand="1"/>
+      </w:tblPr>
+      <w:tblGrid>
+        <w:gridCol w:w="2660"/>
+        <w:gridCol w:w="3544"/>
+      </w:tblGrid>
+      <w:tr>
+        <w:trPr>
+          <w:jc w:val="center"/>
+        </w:trPr>
+        <w:tc>
+          <w:tcPr>
+            <w:tcW w:w="2660" w:type="dxa"/>
+            <w:tcBorders>
+              <w:top w:val="single" w:sz="4" w:space="0" w:color="auto"/>
+              <w:left w:val="single" w:sz="4" w:space="0" w:color="auto"/>
+              <w:bottom w:val="single" w:sz="4" w:space="0" w:color="auto"/>
+              <w:right w:val="single" w:sz="4" w:space="0" w:color="auto"/>
+            </w:tcBorders>
+            <w:shd w:val="clear" w:color="auto" w:fill="DBE5F1" w:themeFill="accent1" w:themeFillTint="33"/>
+          </w:tcPr>
+          <w:p>
+            <w:pPr>
+              <w:rPr>
+                <w:rFonts w:ascii="Cambria" w:hAnsi="Cambria"/>
+                <w:b/>
+                <w:sz w:val="22"/>
+                <w:szCs w:val="22"/>
+              </w:rPr>
+            </w:pPr>
+            <w:r>
+              <w:rPr>
+                <w:rFonts w:ascii="Cambria" w:hAnsi="Cambria"/>
+                <w:b/>
+                <w:sz w:val="22"/>
+                <w:szCs w:val="22"/>
+              </w:rPr>
+              <w:lastRenderedPageBreak/>
+              <w:t>Literal</w:t>
+            </w:r>
+          </w:p>
+        </w:tc>
+        <w:tc>
+          <w:tcPr>
+            <w:tcW w:w="3544" w:type="dxa"/>
+            <w:tcBorders>
+              <w:top w:val="single" w:sz="4" w:space="0" w:color="auto"/>
+              <w:left w:val="single" w:sz="4" w:space="0" w:color="auto"/>
+              <w:bottom w:val="single" w:sz="4" w:space="0" w:color="auto"/>
+              <w:right w:val="single" w:sz="4" w:space="0" w:color="auto"/>
+            </w:tcBorders>
+            <w:shd w:val="clear" w:color="auto" w:fill="DBE5F1" w:themeFill="accent1" w:themeFillTint="33"/>
+          </w:tcPr>
+          <w:p>
+            <w:pPr>
+              <w:rPr>
+                <w:rFonts w:ascii="Cambria" w:hAnsi="Cambria"/>
+                <w:b/>
+                <w:sz w:val="22"/>
+                <w:szCs w:val="22"/>
+              </w:rPr>
+            </w:pPr>
+            <w:r>
+              <w:rPr>
+                <w:rFonts w:ascii="Cambria" w:hAnsi="Cambria"/>
+                <w:b/>
+                <w:sz w:val="22"/>
+                <w:szCs w:val="22"/>
+              </w:rPr>
+              <w:t>Descripción</w:t>
+            </w:r>
+          </w:p>
+        </w:tc>
+      </w:tr>
+      <w:tr>
+        <w:trPr>
+          <w:jc w:val="center"/>
+        </w:trPr>
+        <w:tc>
+          <w:tcPr>
+            <w:tcW w:w="2660" w:type="dxa"/>
+            <w:tcBorders>
+              <w:top w:val="single" w:sz="4" w:space="0" w:color="auto"/>
+            </w:tcBorders>
+          </w:tcPr>
+          <w:p>
+            <w:pPr>
+              <w:rPr>
+                <w:rFonts w:ascii="Cambria" w:hAnsi="Cambria"/>
+                <w:sz w:val="22"/>
+                <w:szCs w:val="22"/>
+              </w:rPr>
+            </w:pPr>
+            <w:r>
+              <w:rPr>
+                <w:rFonts w:ascii="Cambria" w:hAnsi="Cambria"/>
+                <w:sz w:val="22"/>
+                <w:szCs w:val="22"/>
+              </w:rPr>
+              <w:t>10.1</w:t>
+            </w:r>
+          </w:p>
+        </w:tc>
+        <w:tc>
+          <w:tcPr>
+            <w:tcW w:w="3544" w:type="dxa"/>
+            <w:tcBorders>
+              <w:top w:val="single" w:sz="4" w:space="0" w:color="auto"/>
+            </w:tcBorders>
+          </w:tcPr>
+          <w:p>
+            <w:pPr>
+              <w:rPr>
+                <w:rFonts w:ascii="Cambria" w:hAnsi="Cambria"/>
+                <w:sz w:val="22"/>
+                <w:szCs w:val="22"/>
+              </w:rPr>
+            </w:pPr>
+          </w:p>
+        </w:tc>
+      </w:tr>
+      <w:tr>
+        <w:trPr>
+          <w:jc w:val="center"/>
+        </w:trPr>
+        <w:tc>
+          <w:tcPr>
+            <w:tcW w:w="2660" w:type="dxa"/>
+          </w:tcPr>
+          <w:p>
+            <w:pPr>
+              <w:rPr>
+                <w:rFonts w:ascii="Cambria" w:hAnsi="Cambria"/>
+                <w:sz w:val="22"/>
+                <w:szCs w:val="22"/>
+              </w:rPr>
+            </w:pPr>
+            <w:r>
+              <w:rPr>
+                <w:rFonts w:ascii="Cambria" w:hAnsi="Cambria"/>
+                <w:sz w:val="22"/>
+                <w:szCs w:val="22"/>
+              </w:rPr>
+              <w:t>5e10</w:t>
+            </w:r>
+          </w:p>
+        </w:tc>
+        <w:tc>
+          <w:tcPr>
+            <w:tcW w:w="3544" w:type="dxa"/>
+          </w:tcPr>
+          <w:p>
+            <w:pPr>
+              <w:rPr>
+                <w:rFonts w:ascii="Cambria" w:hAnsi="Cambria"/>
+                <w:sz w:val="22"/>
+                <w:szCs w:val="22"/>
+              </w:rPr>
+            </w:pPr>
+            <w:r>
+              <w:rPr>
+                <w:rFonts w:ascii="Cambria" w:hAnsi="Cambria"/>
+                <w:sz w:val="22"/>
+                <w:szCs w:val="22"/>
+              </w:rPr>
+              <w:t>50000000000</w:t>
+            </w:r>
+          </w:p>
+        </w:tc>
+      </w:tr>
+      <w:tr>
+        <w:trPr>
+          <w:jc w:val="center"/>
+        </w:trPr>
+        <w:tc>
+          <w:tcPr>
+            <w:tcW w:w="2660" w:type="dxa"/>
+          </w:tcPr>
+          <w:p>
+            <w:pPr>
+              <w:rPr>
+                <w:rFonts w:ascii="Cambria" w:hAnsi="Cambria"/>
+                <w:sz w:val="22"/>
+                <w:szCs w:val="22"/>
+              </w:rPr>
+            </w:pPr>
+            <w:r>
+              <w:rPr>
+                <w:rFonts w:ascii="Cambria" w:hAnsi="Cambria"/>
+                <w:sz w:val="22"/>
+                <w:szCs w:val="22"/>
+              </w:rPr>
+              <w:t>1.1e-20</w:t>
+            </w:r>
+          </w:p>
+        </w:tc>
+        <w:tc>
+          <w:tcPr>
+            <w:tcW w:w="3544" w:type="dxa"/>
+          </w:tcPr>
+          <w:p>
+            <w:pPr>
+              <w:rPr>
+                <w:rFonts w:ascii="Cambria" w:hAnsi="Cambria"/>
+                <w:sz w:val="22"/>
+                <w:szCs w:val="22"/>
+              </w:rPr>
+            </w:pPr>
+            <w:r>
+              <w:rPr>
+                <w:rFonts w:ascii="Cambria" w:hAnsi="Cambria"/>
+                <w:sz w:val="22"/>
+                <w:szCs w:val="22"/>
+              </w:rPr>
+              <w:t>0.00000000000000000011</w:t>
+            </w:r>
+          </w:p>
+        </w:tc>
+      </w:tr>
+    </w:tbl>
+    <w:p>
+      <w:pPr>
+        <w:rPr>
+          <w:rFonts w:ascii="Cambria" w:hAnsi="Cambria"/>
+          <w:b/>
+          <w:sz w:val="22"/>
+          <w:szCs w:val="22"/>
+        </w:rPr>
+      </w:pPr>
+    </w:p>
+    <w:p>
+      <w:pPr>
+        <w:pStyle w:val="Ttulo1"/>
+        <w:rPr>
+          <w:rFonts w:ascii="Cambria" w:hAnsi="Cambria"/>
+          <w:b w:val="0"/>
+          <w:color w:val="000000" w:themeColor="text1"/>
+          <w:sz w:val="22"/>
+          <w:szCs w:val="22"/>
+          <w:u w:val="none"/>
+        </w:rPr>
+      </w:pPr>
+      <w:r>
+        <w:rPr>
+          <w:rFonts w:ascii="Cambria" w:hAnsi="Cambria"/>
+          <w:b w:val="0"/>
+          <w:color w:val="000000" w:themeColor="text1"/>
+          <w:sz w:val="22"/>
+          <w:szCs w:val="22"/>
+          <w:u w:val="none"/>
+        </w:rPr>
+        <w:t xml:space="preserve">Para representar caracteres no imprimibles se usa una secuencia de escape que comienza por “\” seguido de uno o varios caracteres. Por ejemplo para representar el salto de línea </w:t>
+      </w:r>
+      <w:r>
+        <w:rPr>
+          <w:rFonts w:ascii="Cambria" w:hAnsi="Cambria"/>
+          <w:b w:val="0"/>
+          <w:color w:val="000000" w:themeColor="text1"/>
+          <w:sz w:val="22"/>
+          <w:szCs w:val="22"/>
+          <w:u w:val="none"/>
+        </w:rPr>
+        <w:t>(LF) se puede representar por ‘\n’.</w:t>
+      </w:r>
+    </w:p>
+    <w:p>
+      <w:pPr>
+        <w:pStyle w:val="Ttulo1"/>
+        <w:rPr>
+          <w:rFonts w:ascii="Cambria" w:hAnsi="Cambria"/>
+          <w:b w:val="0"/>
+          <w:color w:val="000000" w:themeColor="text1"/>
+          <w:sz w:val="22"/>
+          <w:szCs w:val="22"/>
+          <w:u w:val="none"/>
+        </w:rPr>
+      </w:pPr>
+    </w:p>
+    <w:tbl>
+      <w:tblPr>
+        <w:tblStyle w:val="Tablaconcuadrcula"/>
+        <w:tblW w:w="0" w:type="auto"/>
+        <w:jc w:val="center"/>
+        <w:tblLook w:val="04A0" w:firstRow="1" w:lastRow="0" w:firstColumn="1" w:lastColumn="0" w:noHBand="0" w:noVBand="1"/>
+      </w:tblPr>
+      <w:tblGrid>
+        <w:gridCol w:w="2660"/>
+        <w:gridCol w:w="3544"/>
+      </w:tblGrid>
+      <w:tr>
+        <w:trPr>
+          <w:jc w:val="center"/>
+        </w:trPr>
+        <w:tc>
+          <w:tcPr>
+            <w:tcW w:w="2660" w:type="dxa"/>
+            <w:tcBorders>
+              <w:top w:val="single" w:sz="4" w:space="0" w:color="auto"/>
+              <w:left w:val="single" w:sz="4" w:space="0" w:color="auto"/>
+              <w:bottom w:val="single" w:sz="4" w:space="0" w:color="auto"/>
+              <w:right w:val="single" w:sz="4" w:space="0" w:color="auto"/>
+            </w:tcBorders>
+            <w:shd w:val="clear" w:color="auto" w:fill="DBE5F1" w:themeFill="accent1" w:themeFillTint="33"/>
+          </w:tcPr>
+          <w:p>
+            <w:pPr>
+              <w:rPr>
+                <w:rFonts w:ascii="Cambria" w:hAnsi="Cambria"/>
+                <w:b/>
+                <w:sz w:val="22"/>
+                <w:szCs w:val="22"/>
+              </w:rPr>
+            </w:pPr>
+            <w:r>
+              <w:rPr>
+                <w:rFonts w:ascii="Cambria" w:hAnsi="Cambria"/>
+                <w:b/>
+                <w:sz w:val="22"/>
+                <w:szCs w:val="22"/>
+              </w:rPr>
+              <w:t>Literal</w:t>
+            </w:r>
+          </w:p>
+        </w:tc>
+        <w:tc>
+          <w:tcPr>
+            <w:tcW w:w="3544" w:type="dxa"/>
+            <w:tcBorders>
+              <w:top w:val="single" w:sz="4" w:space="0" w:color="auto"/>
+              <w:left w:val="single" w:sz="4" w:space="0" w:color="auto"/>
+              <w:bottom w:val="single" w:sz="4" w:space="0" w:color="auto"/>
+              <w:right w:val="single" w:sz="4" w:space="0" w:color="auto"/>
+            </w:tcBorders>
+            <w:shd w:val="clear" w:color="auto" w:fill="DBE5F1" w:themeFill="accent1" w:themeFillTint="33"/>
+          </w:tcPr>
+          <w:p>
+            <w:pPr>
+              <w:rPr>
+                <w:rFonts w:ascii="Cambria" w:hAnsi="Cambria"/>
+                <w:b/>
+                <w:sz w:val="22"/>
+                <w:szCs w:val="22"/>
+              </w:rPr>
+            </w:pPr>
+            <w:r>
+              <w:rPr>
+                <w:rFonts w:ascii="Cambria" w:hAnsi="Cambria"/>
+                <w:b/>
+                <w:sz w:val="22"/>
+                <w:szCs w:val="22"/>
+              </w:rPr>
+              <w:t>Descripción</w:t>
+            </w:r>
+          </w:p>
+        </w:tc>
+      </w:tr>
+      <w:tr>
+        <w:trPr>
+          <w:jc w:val="center"/>
+        </w:trPr>
+        <w:tc>
+          <w:tcPr>
+            <w:tcW w:w="2660" w:type="dxa"/>
+            <w:tcBorders>
+              <w:top w:val="single" w:sz="4" w:space="0" w:color="auto"/>
+            </w:tcBorders>
+          </w:tcPr>
+          <w:p>
+            <w:pPr>
+              <w:rPr>
+                <w:rFonts w:ascii="Cambria" w:hAnsi="Cambria"/>
+                <w:sz w:val="22"/>
+                <w:szCs w:val="22"/>
+              </w:rPr>
+            </w:pPr>
+            <w:r>
+              <w:rPr>
+                <w:rFonts w:ascii="Cambria" w:hAnsi="Cambria"/>
+                <w:sz w:val="22"/>
+                <w:szCs w:val="22"/>
+              </w:rPr>
+              <w:t>‘</w:t>
+            </w:r>
+            <w:proofErr w:type="spellStart"/>
+            <w:r>
+              <w:rPr>
+                <w:rFonts w:ascii="Cambria" w:hAnsi="Cambria"/>
+                <w:sz w:val="22"/>
+                <w:szCs w:val="22"/>
+              </w:rPr>
+              <w:t>a’..’z</w:t>
+            </w:r>
+            <w:proofErr w:type="spellEnd"/>
+            <w:r>
+              <w:rPr>
+                <w:rFonts w:ascii="Cambria" w:hAnsi="Cambria"/>
+                <w:sz w:val="22"/>
+                <w:szCs w:val="22"/>
+              </w:rPr>
+              <w:t>’</w:t>
+            </w:r>
+          </w:p>
+        </w:tc>
+        <w:tc>
+          <w:tcPr>
+            <w:tcW w:w="3544" w:type="dxa"/>
+            <w:tcBorders>
+              <w:top w:val="single" w:sz="4" w:space="0" w:color="auto"/>
+            </w:tcBorders>
+          </w:tcPr>
+          <w:p>
+            <w:pPr>
+              <w:rPr>
+                <w:rFonts w:ascii="Cambria" w:hAnsi="Cambria"/>
+                <w:sz w:val="22"/>
+                <w:szCs w:val="22"/>
+              </w:rPr>
+            </w:pPr>
+            <w:r>
+              <w:rPr>
+                <w:rFonts w:ascii="Cambria" w:hAnsi="Cambria"/>
+                <w:sz w:val="22"/>
+                <w:szCs w:val="22"/>
+              </w:rPr>
+              <w:t>Caracteres imprimibles</w:t>
+            </w:r>
+          </w:p>
+        </w:tc>
+      </w:tr>
+      <w:tr>
+        <w:trPr>
+          <w:jc w:val="center"/>
+        </w:trPr>
+        <w:tc>
+          <w:tcPr>
+            <w:tcW w:w="2660" w:type="dxa"/>
+          </w:tcPr>
+          <w:p>
+            <w:pPr>
+              <w:rPr>
+                <w:rFonts w:ascii="Cambria" w:hAnsi="Cambria"/>
+                <w:sz w:val="22"/>
+                <w:szCs w:val="22"/>
+              </w:rPr>
+            </w:pPr>
+            <w:r>
+              <w:rPr>
+                <w:rFonts w:ascii="Cambria" w:hAnsi="Cambria"/>
+                <w:sz w:val="22"/>
+                <w:szCs w:val="22"/>
+              </w:rPr>
+              <w:t>‘\”</w:t>
+            </w:r>
+          </w:p>
+        </w:tc>
+        <w:tc>
+          <w:tcPr>
+            <w:tcW w:w="3544" w:type="dxa"/>
+          </w:tcPr>
+          <w:p>
+            <w:pPr>
+              <w:rPr>
+                <w:rFonts w:ascii="Cambria" w:hAnsi="Cambria"/>
+                <w:sz w:val="22"/>
+                <w:szCs w:val="22"/>
+              </w:rPr>
+            </w:pPr>
+            <w:r>
+              <w:rPr>
+                <w:rFonts w:ascii="Cambria" w:hAnsi="Cambria"/>
+                <w:sz w:val="22"/>
+                <w:szCs w:val="22"/>
+              </w:rPr>
+              <w:t>Representa una comilla simple</w:t>
+            </w:r>
+          </w:p>
+        </w:tc>
+      </w:tr>
+      <w:tr>
+        <w:trPr>
+          <w:jc w:val="center"/>
+        </w:trPr>
+        <w:tc>
+          <w:tcPr>
+            <w:tcW w:w="2660" w:type="dxa"/>
+          </w:tcPr>
+          <w:p>
+            <w:pPr>
+              <w:rPr>
+                <w:rFonts w:ascii="Cambria" w:hAnsi="Cambria"/>
+                <w:sz w:val="22"/>
+                <w:szCs w:val="22"/>
+              </w:rPr>
+            </w:pPr>
+            <w:r>
+              <w:rPr>
+                <w:rFonts w:ascii="Cambria" w:hAnsi="Cambria"/>
+                <w:sz w:val="22"/>
+                <w:szCs w:val="22"/>
+              </w:rPr>
+              <w:t>‘\\’</w:t>
+            </w:r>
+          </w:p>
+        </w:tc>
+        <w:tc>
+          <w:tcPr>
+            <w:tcW w:w="3544" w:type="dxa"/>
+          </w:tcPr>
+          <w:p>
+            <w:pPr>
+              <w:rPr>
+                <w:rFonts w:ascii="Cambria" w:hAnsi="Cambria"/>
+                <w:sz w:val="22"/>
+                <w:szCs w:val="22"/>
+              </w:rPr>
+            </w:pPr>
+            <w:r>
+              <w:rPr>
+                <w:rFonts w:ascii="Cambria" w:hAnsi="Cambria"/>
+                <w:sz w:val="22"/>
+                <w:szCs w:val="22"/>
+              </w:rPr>
+              <w:t>Representa una “\”</w:t>
+            </w:r>
+          </w:p>
+        </w:tc>
+      </w:tr>
+      <w:tr>
+        <w:trPr>
+          <w:jc w:val="center"/>
+        </w:trPr>
+        <w:tc>
+          <w:tcPr>
+            <w:tcW w:w="2660" w:type="dxa"/>
+          </w:tcPr>
+          <w:p>
+            <w:pPr>
+              <w:rPr>
+                <w:rFonts w:ascii="Cambria" w:hAnsi="Cambria"/>
+                <w:sz w:val="22"/>
+                <w:szCs w:val="22"/>
+              </w:rPr>
+            </w:pPr>
+            <w:r>
+              <w:rPr>
+                <w:rFonts w:ascii="Cambria" w:hAnsi="Cambria"/>
+                <w:sz w:val="22"/>
+                <w:szCs w:val="22"/>
+              </w:rPr>
+              <w:t>‘\r’</w:t>
+            </w:r>
+          </w:p>
+        </w:tc>
+        <w:tc>
+          <w:tcPr>
+            <w:tcW w:w="3544" w:type="dxa"/>
+          </w:tcPr>
+          <w:p>
+            <w:pPr>
+              <w:rPr>
+                <w:rFonts w:ascii="Cambria" w:hAnsi="Cambria"/>
+                <w:sz w:val="22"/>
+                <w:szCs w:val="22"/>
+              </w:rPr>
+            </w:pPr>
+            <w:r>
+              <w:rPr>
+                <w:rFonts w:ascii="Cambria" w:hAnsi="Cambria"/>
+                <w:sz w:val="22"/>
+                <w:szCs w:val="22"/>
+              </w:rPr>
+              <w:t>Carácter de retorno de carro</w:t>
+            </w:r>
+          </w:p>
+        </w:tc>
+      </w:tr>
+      <w:tr>
+        <w:trPr>
+          <w:jc w:val="center"/>
+        </w:trPr>
+        <w:tc>
+          <w:tcPr>
+            <w:tcW w:w="2660" w:type="dxa"/>
+          </w:tcPr>
+          <w:p>
+            <w:pPr>
+              <w:rPr>
+                <w:rFonts w:ascii="Cambria" w:hAnsi="Cambria"/>
+                <w:sz w:val="22"/>
+                <w:szCs w:val="22"/>
+              </w:rPr>
+            </w:pPr>
+            <w:r>
+              <w:rPr>
+                <w:rFonts w:ascii="Cambria" w:hAnsi="Cambria"/>
+                <w:sz w:val="22"/>
+                <w:szCs w:val="22"/>
+              </w:rPr>
+              <w:t>‘\0’</w:t>
+            </w:r>
+          </w:p>
+        </w:tc>
+        <w:tc>
+          <w:tcPr>
+            <w:tcW w:w="3544" w:type="dxa"/>
+          </w:tcPr>
+          <w:p>
+            <w:pPr>
+              <w:rPr>
+                <w:rFonts w:ascii="Cambria" w:hAnsi="Cambria"/>
+                <w:sz w:val="22"/>
+                <w:szCs w:val="22"/>
+              </w:rPr>
+            </w:pPr>
+            <w:r>
+              <w:rPr>
+                <w:rFonts w:ascii="Cambria" w:hAnsi="Cambria"/>
+                <w:sz w:val="22"/>
+                <w:szCs w:val="22"/>
+              </w:rPr>
+              <w:t>Carácter nulo</w:t>
+            </w:r>
+          </w:p>
+        </w:tc>
+      </w:tr>
+    </w:tbl>
+    <w:p>
+      <w:pPr>
         <w:pStyle w:val="Ttulo1"/>
         <w:rPr>
           <w:rFonts w:ascii="Calibri" w:hAnsi="Calibri"/>
@@ -1776,6 +3429,16 @@
           <w:u w:val="none"/>
         </w:rPr>
       </w:pPr>
+      <w:r>
+        <w:rPr>
+          <w:rFonts w:ascii="Cambria" w:hAnsi="Cambria"/>
+          <w:color w:val="548DD4"/>
+          <w:sz w:val="22"/>
+          <w:szCs w:val="22"/>
+          <w:u w:val="none"/>
+        </w:rPr>
+        <w:br w:type="page"/>
+      </w:r>
       <w:r>
         <w:rPr>
           <w:rFonts w:ascii="Calibri" w:hAnsi="Calibri"/>
@@ -1784,16 +3447,7 @@
           <w:szCs w:val="56"/>
           <w:u w:val="none"/>
         </w:rPr>
-        <w:br w:type="page"/>
-      </w:r>
-      <w:r>
-        <w:rPr>
-          <w:rFonts w:ascii="Calibri" w:hAnsi="Calibri"/>
-          <w:color w:val="548DD4"/>
-          <w:sz w:val="56"/>
-          <w:szCs w:val="56"/>
-          <w:u w:val="none"/>
-        </w:rPr>
+        <w:lastRenderedPageBreak/>
         <w:t>3</w:t>
       </w:r>
       <w:r>
@@ -1813,6 +3467,8 @@
         </w:rPr>
         <w:t>Operadores</w:t>
       </w:r>
+      <w:bookmarkStart w:id="0" w:name="_GoBack"/>
+      <w:bookmarkEnd w:id="0"/>
     </w:p>
     <w:p>
       <w:pPr>
@@ -1827,7 +3483,7 @@
           <w:u w:val="none"/>
           <w:lang w:val="es-ES_tradnl" w:eastAsia="es-ES_tradnl"/>
         </w:rPr>
-        <w:pict>
+        <w:pict w14:anchorId="4E67C904">
           <v:shape id="_x0000_s1029" type="#_x0000_t32" style="position:absolute;margin-left:.45pt;margin-top:-2.55pt;width:426.75pt;height:0;z-index:251655680" o:connectortype="straight"/>
         </w:pict>
       </w:r>
@@ -1866,7 +3522,7 @@
           <w:insideH w:val="single" w:sz="4" w:space="0" w:color="000000"/>
           <w:insideV w:val="single" w:sz="4" w:space="0" w:color="000000"/>
         </w:tblBorders>
-        <w:tblLook w:val="04A0"/>
+        <w:tblLook w:val="04A0" w:firstRow="1" w:lastRow="0" w:firstColumn="1" w:lastColumn="0" w:noHBand="0" w:noVBand="1"/>
       </w:tblPr>
       <w:tblGrid>
         <w:gridCol w:w="2161"/>
@@ -2603,7 +4259,7 @@
           <w:insideH w:val="single" w:sz="4" w:space="0" w:color="000000"/>
           <w:insideV w:val="single" w:sz="4" w:space="0" w:color="000000"/>
         </w:tblBorders>
-        <w:tblLook w:val="04A0"/>
+        <w:tblLook w:val="04A0" w:firstRow="1" w:lastRow="0" w:firstColumn="1" w:lastColumn="0" w:noHBand="0" w:noVBand="1"/>
       </w:tblPr>
       <w:tblGrid>
         <w:gridCol w:w="2161"/>
@@ -3467,7 +5123,7 @@
           <w:insideH w:val="single" w:sz="4" w:space="0" w:color="000000"/>
           <w:insideV w:val="single" w:sz="4" w:space="0" w:color="000000"/>
         </w:tblBorders>
-        <w:tblLook w:val="04A0"/>
+        <w:tblLook w:val="04A0" w:firstRow="1" w:lastRow="0" w:firstColumn="1" w:lastColumn="0" w:noHBand="0" w:noVBand="1"/>
       </w:tblPr>
       <w:tblGrid>
         <w:gridCol w:w="2161"/>
@@ -3972,6 +5628,7 @@
           <w:rFonts w:ascii="Times New Roman" w:hAnsi="Times New Roman" w:cs="Times New Roman"/>
           <w:sz w:val="32"/>
         </w:rPr>
+        <w:lastRenderedPageBreak/>
         <w:t>Operadores a nivel de bits</w:t>
       </w:r>
       <w:r>
@@ -3993,7 +5650,7 @@
           <w:insideH w:val="single" w:sz="4" w:space="0" w:color="000000"/>
           <w:insideV w:val="single" w:sz="4" w:space="0" w:color="000000"/>
         </w:tblBorders>
-        <w:tblLook w:val="04A0"/>
+        <w:tblLook w:val="04A0" w:firstRow="1" w:lastRow="0" w:firstColumn="1" w:lastColumn="0" w:noHBand="0" w:noVBand="1"/>
       </w:tblPr>
       <w:tblGrid>
         <w:gridCol w:w="2161"/>
@@ -4204,64 +5861,8 @@
                 <w:szCs w:val="22"/>
                 <w:lang w:val="es-ES_tradnl" w:eastAsia="es-ES_tradnl"/>
               </w:rPr>
-              <w:t>y (</w:t>
-            </w:r>
-            <w:proofErr w:type="spellStart"/>
-            <w:r>
-              <w:rPr>
-                <w:rFonts w:asciiTheme="minorHAnsi" w:hAnsiTheme="minorHAnsi" w:cs="Garamond"/>
-                <w:b w:val="0"/>
-                <w:sz w:val="22"/>
-                <w:szCs w:val="22"/>
-                <w:lang w:val="es-ES_tradnl" w:eastAsia="es-ES_tradnl"/>
-              </w:rPr>
-              <w:t>and</w:t>
-            </w:r>
-            <w:proofErr w:type="spellEnd"/>
-            <w:r>
-              <w:rPr>
-                <w:rFonts w:asciiTheme="minorHAnsi" w:hAnsiTheme="minorHAnsi" w:cs="Garamond"/>
-                <w:b w:val="0"/>
-                <w:sz w:val="22"/>
-                <w:szCs w:val="22"/>
-                <w:lang w:val="es-ES_tradnl" w:eastAsia="es-ES_tradnl"/>
-              </w:rPr>
-              <w:t xml:space="preserve">) </w:t>
-            </w:r>
-            <w:proofErr w:type="spellStart"/>
-            <w:r>
-              <w:rPr>
-                <w:rFonts w:asciiTheme="minorHAnsi" w:hAnsiTheme="minorHAnsi" w:cs="Garamond"/>
-                <w:b w:val="0"/>
-                <w:sz w:val="22"/>
-                <w:szCs w:val="22"/>
-                <w:lang w:val="es-ES_tradnl" w:eastAsia="es-ES_tradnl"/>
-              </w:rPr>
-              <w:t>bit</w:t>
-            </w:r>
-            <w:proofErr w:type="spellEnd"/>
-            <w:r>
-              <w:rPr>
-                <w:rFonts w:asciiTheme="minorHAnsi" w:hAnsiTheme="minorHAnsi" w:cs="Garamond"/>
-                <w:b w:val="0"/>
-                <w:sz w:val="22"/>
-                <w:szCs w:val="22"/>
-                <w:lang w:val="es-ES_tradnl" w:eastAsia="es-ES_tradnl"/>
-              </w:rPr>
-              <w:t xml:space="preserve"> a </w:t>
-            </w:r>
-            <w:proofErr w:type="spellStart"/>
-            <w:r>
-              <w:rPr>
-                <w:rFonts w:asciiTheme="minorHAnsi" w:hAnsiTheme="minorHAnsi" w:cs="Garamond"/>
-                <w:b w:val="0"/>
-                <w:sz w:val="22"/>
-                <w:szCs w:val="22"/>
-                <w:lang w:val="es-ES_tradnl" w:eastAsia="es-ES_tradnl"/>
-              </w:rPr>
-              <w:t>bit</w:t>
-            </w:r>
-            <w:proofErr w:type="spellEnd"/>
+              <w:t>y (and) bit a bit</w:t>
+            </w:r>
           </w:p>
         </w:tc>
         <w:tc>
@@ -4427,42 +6028,8 @@
                 <w:szCs w:val="22"/>
                 <w:lang w:val="es-ES_tradnl" w:eastAsia="es-ES_tradnl"/>
               </w:rPr>
-              <w:t xml:space="preserve">) </w:t>
-            </w:r>
-            <w:proofErr w:type="spellStart"/>
-            <w:r>
-              <w:rPr>
-                <w:rFonts w:asciiTheme="minorHAnsi" w:hAnsiTheme="minorHAnsi" w:cs="Garamond"/>
-                <w:b w:val="0"/>
-                <w:sz w:val="22"/>
-                <w:szCs w:val="22"/>
-                <w:lang w:val="es-ES_tradnl" w:eastAsia="es-ES_tradnl"/>
-              </w:rPr>
-              <w:t>bit</w:t>
-            </w:r>
-            <w:proofErr w:type="spellEnd"/>
-            <w:r>
-              <w:rPr>
-                <w:rFonts w:asciiTheme="minorHAnsi" w:hAnsiTheme="minorHAnsi" w:cs="Garamond"/>
-                <w:b w:val="0"/>
-                <w:sz w:val="22"/>
-                <w:szCs w:val="22"/>
-                <w:lang w:val="es-ES_tradnl" w:eastAsia="es-ES_tradnl"/>
-              </w:rPr>
-              <w:t xml:space="preserve"> a </w:t>
-            </w:r>
-            <w:proofErr w:type="spellStart"/>
-            <w:r>
-              <w:rPr>
-                <w:rFonts w:asciiTheme="minorHAnsi" w:hAnsiTheme="minorHAnsi" w:cs="Garamond"/>
-                <w:b w:val="0"/>
-                <w:sz w:val="22"/>
-                <w:szCs w:val="22"/>
-                <w:lang w:val="es-ES_tradnl" w:eastAsia="es-ES_tradnl"/>
-              </w:rPr>
-              <w:t>bit</w:t>
-            </w:r>
-            <w:proofErr w:type="spellEnd"/>
+              <w:t>) bit a bit</w:t>
+            </w:r>
           </w:p>
         </w:tc>
         <w:tc>
@@ -5131,6 +6698,7 @@
           <w:szCs w:val="56"/>
           <w:u w:val="none"/>
         </w:rPr>
+        <w:lastRenderedPageBreak/>
         <w:t>4</w:t>
       </w:r>
       <w:r>
@@ -5164,7 +6732,7 @@
           <w:u w:val="none"/>
           <w:lang w:val="es-ES_tradnl" w:eastAsia="es-ES_tradnl"/>
         </w:rPr>
-        <w:pict>
+        <w:pict w14:anchorId="7E978EFE">
           <v:shape id="_x0000_s1038" type="#_x0000_t32" style="position:absolute;margin-left:.45pt;margin-top:-2.55pt;width:426.75pt;height:0;z-index:251665920" o:connectortype="straight"/>
         </w:pict>
       </w:r>
@@ -5515,6 +7083,7 @@
           <w:szCs w:val="56"/>
           <w:u w:val="none"/>
         </w:rPr>
+        <w:lastRenderedPageBreak/>
         <w:t>5</w:t>
       </w:r>
       <w:r>
@@ -5548,7 +7117,7 @@
           <w:u w:val="none"/>
           <w:lang w:val="es-ES_tradnl" w:eastAsia="es-ES_tradnl"/>
         </w:rPr>
-        <w:pict>
+        <w:pict w14:anchorId="17559FBC">
           <v:shape id="_x0000_s1030" type="#_x0000_t32" style="position:absolute;margin-left:.45pt;margin-top:-2.55pt;width:426.75pt;height:0;z-index:251656704" o:connectortype="straight"/>
         </w:pict>
       </w:r>
@@ -5674,6 +7243,7 @@
           <w:szCs w:val="56"/>
           <w:u w:val="none"/>
         </w:rPr>
+        <w:lastRenderedPageBreak/>
         <w:t>6</w:t>
       </w:r>
       <w:r>
@@ -5707,7 +7277,7 @@
           <w:u w:val="none"/>
           <w:lang w:val="es-ES_tradnl" w:eastAsia="es-ES_tradnl"/>
         </w:rPr>
-        <w:pict>
+        <w:pict w14:anchorId="4ADDB3B5">
           <v:shape id="_x0000_s1031" type="#_x0000_t32" style="position:absolute;margin-left:.45pt;margin-top:-2.55pt;width:426.75pt;height:0;z-index:251657728" o:connectortype="straight"/>
         </w:pict>
       </w:r>
@@ -5722,7 +7292,7 @@
           <w:u w:val="single"/>
         </w:rPr>
       </w:pPr>
-      <w:bookmarkStart w:id="0" w:name="Inicializacion_de_variables"/>
+      <w:bookmarkStart w:id="1" w:name="Inicializacion_de_variables"/>
     </w:p>
     <w:p>
       <w:pPr>
@@ -5748,7 +7318,7 @@
         </w:rPr>
         <w:t>Inicialización de variables</w:t>
       </w:r>
-      <w:bookmarkEnd w:id="0"/>
+      <w:bookmarkEnd w:id="1"/>
       <w:r>
         <w:rPr>
           <w:b/>
@@ -5809,7 +7379,7 @@
           <w:szCs w:val="32"/>
         </w:rPr>
       </w:pPr>
-      <w:bookmarkStart w:id="1" w:name="Sentencia_if"/>
+      <w:bookmarkStart w:id="2" w:name="Sentencia_if"/>
       <w:r>
         <w:rPr>
           <w:b/>
@@ -5818,7 +7388,7 @@
         </w:rPr>
         <w:t>Sentencia if</w:t>
       </w:r>
-      <w:bookmarkEnd w:id="1"/>
+      <w:bookmarkEnd w:id="2"/>
       <w:r>
         <w:rPr>
           <w:b/>
@@ -5904,7 +7474,7 @@
           <w:szCs w:val="32"/>
         </w:rPr>
       </w:pPr>
-      <w:bookmarkStart w:id="2" w:name="Sentencia_while"/>
+      <w:bookmarkStart w:id="3" w:name="Sentencia_while"/>
       <w:r>
         <w:rPr>
           <w:b/>
@@ -5913,7 +7483,7 @@
         </w:rPr>
         <w:t>Sentencia while</w:t>
       </w:r>
-      <w:bookmarkEnd w:id="2"/>
+      <w:bookmarkEnd w:id="3"/>
       <w:r>
         <w:rPr>
           <w:b/>
@@ -5980,7 +7550,7 @@
           <w:szCs w:val="32"/>
         </w:rPr>
       </w:pPr>
-      <w:bookmarkStart w:id="3" w:name="Sentencia_for"/>
+      <w:bookmarkStart w:id="4" w:name="Sentencia_for"/>
       <w:r>
         <w:rPr>
           <w:b/>
@@ -5989,7 +7559,7 @@
         </w:rPr>
         <w:t>Sentencia for</w:t>
       </w:r>
-      <w:bookmarkEnd w:id="3"/>
+      <w:bookmarkEnd w:id="4"/>
       <w:r>
         <w:rPr>
           <w:b/>
@@ -6119,6 +7689,7 @@
         <w:jc w:val="both"/>
       </w:pPr>
       <w:r>
+        <w:lastRenderedPageBreak/>
         <w:t>Cada una de las partes del for se pueden omitir. En el caso de la condición, su omisión equivale a una condición siempre verdadera. Si se desea ejecutar más de una instrucción en una de las expresiones, se puede emplear el operador ",".</w:t>
       </w:r>
     </w:p>
@@ -6142,7 +7713,7 @@
           <w:szCs w:val="32"/>
         </w:rPr>
       </w:pPr>
-      <w:bookmarkStart w:id="4" w:name="Sentencia_switch"/>
+      <w:bookmarkStart w:id="5" w:name="Sentencia_switch"/>
       <w:r>
         <w:rPr>
           <w:b/>
@@ -6151,7 +7722,7 @@
         </w:rPr>
         <w:t>Sentencia switch</w:t>
       </w:r>
-      <w:bookmarkEnd w:id="4"/>
+      <w:bookmarkEnd w:id="5"/>
       <w:r>
         <w:rPr>
           <w:b/>
@@ -6602,6 +8173,7 @@
           <w:szCs w:val="56"/>
           <w:u w:val="none"/>
         </w:rPr>
+        <w:lastRenderedPageBreak/>
         <w:t>7</w:t>
       </w:r>
       <w:r>
@@ -6630,7 +8202,7 @@
           <w:u w:val="none"/>
           <w:lang w:val="es-ES_tradnl" w:eastAsia="es-ES_tradnl"/>
         </w:rPr>
-        <w:pict>
+        <w:pict w14:anchorId="3643FA60">
           <v:shape id="_x0000_s1032" type="#_x0000_t32" style="position:absolute;margin-left:.45pt;margin-top:-2.55pt;width:426.75pt;height:0;z-index:251658752;mso-position-horizontal-relative:text;mso-position-vertical-relative:text" o:connectortype="straight"/>
         </w:pict>
       </w:r>
@@ -6648,7 +8220,7 @@
           <w:szCs w:val="32"/>
         </w:rPr>
       </w:pPr>
-      <w:bookmarkStart w:id="5" w:name="Definicion_de_funciones"/>
+      <w:bookmarkStart w:id="6" w:name="Definicion_de_funciones"/>
       <w:r>
         <w:rPr>
           <w:b/>
@@ -6657,7 +8229,7 @@
         </w:rPr>
         <w:t>Definición de funciones</w:t>
       </w:r>
-      <w:bookmarkEnd w:id="5"/>
+      <w:bookmarkEnd w:id="6"/>
       <w:r>
         <w:rPr>
           <w:b/>
@@ -6774,7 +8346,7 @@
           <w:szCs w:val="32"/>
         </w:rPr>
       </w:pPr>
-      <w:bookmarkStart w:id="6" w:name="Paso_de_parametros"/>
+      <w:bookmarkStart w:id="7" w:name="Paso_de_parametros"/>
       <w:r>
         <w:rPr>
           <w:b/>
@@ -6783,7 +8355,7 @@
         </w:rPr>
         <w:t>Paso de parámetros</w:t>
       </w:r>
-      <w:bookmarkEnd w:id="6"/>
+      <w:bookmarkEnd w:id="7"/>
       <w:r>
         <w:rPr>
           <w:b/>
@@ -6889,16 +8461,17 @@
       <w:r>
         <w:br w:type="page"/>
       </w:r>
-      <w:bookmarkStart w:id="7" w:name="Sentencia_return"/>
+      <w:bookmarkStart w:id="8" w:name="Sentencia_return"/>
       <w:r>
         <w:rPr>
           <w:b/>
           <w:sz w:val="32"/>
           <w:szCs w:val="32"/>
         </w:rPr>
+        <w:lastRenderedPageBreak/>
         <w:t>Sentencia return</w:t>
       </w:r>
-      <w:bookmarkEnd w:id="7"/>
+      <w:bookmarkEnd w:id="8"/>
       <w:r>
         <w:rPr>
           <w:b/>
@@ -7001,26 +8574,6 @@
           <w:lang w:val="es-ES_tradnl" w:eastAsia="es-ES_tradnl"/>
         </w:rPr>
         <w:t xml:space="preserve">La recursividad es una técnica de programación importante. Se utiliza para realizar una llamada a una </w:t>
-      </w:r>
-      <w:hyperlink r:id="rId8" w:history="1">
-        <w:r>
-          <w:rPr>
-            <w:rFonts w:cs="Georgia"/>
-            <w:color w:val="2C6A31"/>
-            <w:szCs w:val="28"/>
-            <w:lang w:val="es-ES_tradnl" w:eastAsia="es-ES_tradnl"/>
-          </w:rPr>
-          <w:t>función</w:t>
-        </w:r>
-      </w:hyperlink>
-      <w:r>
-        <w:rPr>
-          <w:rFonts w:cs="Georgia"/>
-          <w:color w:val="374343"/>
-          <w:szCs w:val="28"/>
-          <w:lang w:val="es-ES_tradnl" w:eastAsia="es-ES_tradnl"/>
-        </w:rPr>
-        <w:t xml:space="preserve"> desde la misma </w:t>
       </w:r>
       <w:hyperlink r:id="rId9" w:history="1">
         <w:r>
@@ -7040,9 +8593,29 @@
           <w:szCs w:val="28"/>
           <w:lang w:val="es-ES_tradnl" w:eastAsia="es-ES_tradnl"/>
         </w:rPr>
+        <w:t xml:space="preserve"> desde la misma </w:t>
+      </w:r>
+      <w:hyperlink r:id="rId10" w:history="1">
+        <w:r>
+          <w:rPr>
+            <w:rFonts w:cs="Georgia"/>
+            <w:color w:val="2C6A31"/>
+            <w:szCs w:val="28"/>
+            <w:lang w:val="es-ES_tradnl" w:eastAsia="es-ES_tradnl"/>
+          </w:rPr>
+          <w:t>función</w:t>
+        </w:r>
+      </w:hyperlink>
+      <w:r>
+        <w:rPr>
+          <w:rFonts w:cs="Georgia"/>
+          <w:color w:val="374343"/>
+          <w:szCs w:val="28"/>
+          <w:lang w:val="es-ES_tradnl" w:eastAsia="es-ES_tradnl"/>
+        </w:rPr>
         <w:t xml:space="preserve">. Como ejemplo útil se puede presentar el </w:t>
       </w:r>
-      <w:hyperlink r:id="rId10" w:history="1">
+      <w:hyperlink r:id="rId11" w:history="1">
         <w:r>
           <w:rPr>
             <w:rFonts w:cs="Georgia"/>
@@ -7231,7 +8804,7 @@
           <w:u w:val="none"/>
           <w:lang w:val="es-ES_tradnl" w:eastAsia="es-ES_tradnl"/>
         </w:rPr>
-        <w:pict>
+        <w:pict w14:anchorId="68E9039F">
           <v:shape id="_x0000_s1037" type="#_x0000_t32" style="position:absolute;margin-left:.45pt;margin-top:-2.55pt;width:426.75pt;height:0;z-index:251663872" o:connectortype="straight"/>
         </w:pict>
       </w:r>
@@ -7302,7 +8875,7 @@
       <w:r>
         <w:t xml:space="preserve"> provee una descripción de la salida, con </w:t>
       </w:r>
-      <w:hyperlink r:id="rId11" w:tooltip="Placeholders (aún no redactado)" w:history="1">
+      <w:hyperlink r:id="rId12" w:tooltip="Placeholders (aún no redactado)" w:history="1">
         <w:r>
           <w:rPr>
             <w:rStyle w:val="Hipervnculo"/>
@@ -7514,7 +9087,7 @@
       <w:r>
         <w:t xml:space="preserve">, escanear con formato), en realidad representa a una familia de funciones que escanean una entrada de datos con formato y cargan el resultado en los </w:t>
       </w:r>
-      <w:hyperlink r:id="rId12" w:tooltip="Argumento (Ciencias de la computación)" w:history="1">
+      <w:hyperlink r:id="rId13" w:tooltip="Argumento (Ciencias de la computación)" w:history="1">
         <w:r>
           <w:rPr>
             <w:rStyle w:val="Hipervnculo"/>
@@ -7557,7 +9130,7 @@
       <w:r>
         <w:t xml:space="preserve"> (</w:t>
       </w:r>
-      <w:hyperlink r:id="rId13" w:tooltip="Entrada estándar" w:history="1">
+      <w:hyperlink r:id="rId14" w:tooltip="Entrada estándar" w:history="1">
         <w:r>
           <w:rPr>
             <w:rStyle w:val="Hipervnculo"/>
@@ -7600,7 +9173,7 @@
       <w:r>
         <w:t xml:space="preserve">) lee en un flujo de entrada dado, por lo general un </w:t>
       </w:r>
-      <w:hyperlink r:id="rId14" w:tooltip="Archivo informático" w:history="1">
+      <w:hyperlink r:id="rId15" w:tooltip="Archivo informático" w:history="1">
         <w:r>
           <w:rPr>
             <w:rStyle w:val="Hipervnculo"/>
@@ -7643,7 +9216,7 @@
       <w:r>
         <w:t xml:space="preserve">) obtiene la entrada a escanear de una </w:t>
       </w:r>
-      <w:hyperlink r:id="rId15" w:tooltip="Cadena de caracteres" w:history="1">
+      <w:hyperlink r:id="rId16" w:tooltip="Cadena de caracteres" w:history="1">
         <w:r>
           <w:rPr>
             <w:rStyle w:val="Hipervnculo"/>
@@ -7715,7 +9288,7 @@
       <w:r>
         <w:t xml:space="preserve">tipo: </w:t>
       </w:r>
-      <w:hyperlink r:id="rId16" w:tooltip="Tipos de variables en C (aún no redactado)" w:history="1">
+      <w:hyperlink r:id="rId17" w:tooltip="Tipos de variables en C (aún no redactado)" w:history="1">
         <w:r>
           <w:rPr>
             <w:rStyle w:val="Hipervnculo"/>
@@ -7732,7 +9305,7 @@
         </w:numPr>
         <w:spacing w:before="100" w:beforeAutospacing="1" w:after="100" w:afterAutospacing="1"/>
       </w:pPr>
-      <w:hyperlink r:id="rId17" w:tooltip="Ampersand" w:history="1">
+      <w:hyperlink r:id="rId18" w:tooltip="Ampersand" w:history="1">
         <w:r>
           <w:rPr>
             <w:rStyle w:val="Hipervnculo"/>
@@ -7767,8 +9340,8 @@
     </w:p>
     <w:p/>
     <w:sectPr>
-      <w:headerReference w:type="default" r:id="rId18"/>
-      <w:footerReference w:type="default" r:id="rId19"/>
+      <w:headerReference w:type="default" r:id="rId19"/>
+      <w:footerReference w:type="default" r:id="rId20"/>
       <w:pgSz w:w="11906" w:h="16838"/>
       <w:pgMar w:top="1417" w:right="1701" w:bottom="1417" w:left="1701" w:header="708" w:footer="708" w:gutter="0"/>
       <w:cols w:space="708"/>
@@ -7780,15 +9353,15 @@
 </file>
 
 <file path=word/endnotes.xml><?xml version="1.0" encoding="utf-8"?>
-<w:endnotes xmlns:mv="urn:schemas-microsoft-com:mac:vml" xmlns:mo="http://schemas.microsoft.com/office/mac/office/2008/main" xmlns:ve="http://schemas.openxmlformats.org/markup-compatibility/2006" xmlns:o="urn:schemas-microsoft-com:office:office" xmlns:r="http://schemas.openxmlformats.org/officeDocument/2006/relationships" xmlns:m="http://schemas.openxmlformats.org/officeDocument/2006/math" xmlns:v="urn:schemas-microsoft-com:vml" xmlns:w10="urn:schemas-microsoft-com:office:word" xmlns:w="http://schemas.openxmlformats.org/wordprocessingml/2006/main" xmlns:wne="http://schemas.microsoft.com/office/word/2006/wordml" xmlns:wp="http://schemas.openxmlformats.org/drawingml/2006/wordprocessingDrawing">
-  <w:endnote w:type="separator" w:id="0">
+<w:endnotes xmlns:wpc="http://schemas.microsoft.com/office/word/2010/wordprocessingCanvas" xmlns:mo="http://schemas.microsoft.com/office/mac/office/2008/main" xmlns:mc="http://schemas.openxmlformats.org/markup-compatibility/2006" xmlns:mv="urn:schemas-microsoft-com:mac:vml" xmlns:o="urn:schemas-microsoft-com:office:office" xmlns:r="http://schemas.openxmlformats.org/officeDocument/2006/relationships" xmlns:m="http://schemas.openxmlformats.org/officeDocument/2006/math" xmlns:v="urn:schemas-microsoft-com:vml" xmlns:wp14="http://schemas.microsoft.com/office/word/2010/wordprocessingDrawing" xmlns:wp="http://schemas.openxmlformats.org/drawingml/2006/wordprocessingDrawing" xmlns:w10="urn:schemas-microsoft-com:office:word" xmlns:w="http://schemas.openxmlformats.org/wordprocessingml/2006/main" xmlns:w14="http://schemas.microsoft.com/office/word/2010/wordml" xmlns:wpg="http://schemas.microsoft.com/office/word/2010/wordprocessingGroup" xmlns:wpi="http://schemas.microsoft.com/office/word/2010/wordprocessingInk" xmlns:wne="http://schemas.microsoft.com/office/word/2006/wordml" xmlns:wps="http://schemas.microsoft.com/office/word/2010/wordprocessingShape" mc:Ignorable="w14 wp14 mv">
+  <w:endnote w:type="separator" w:id="-1">
     <w:p>
       <w:r>
         <w:separator/>
       </w:r>
     </w:p>
   </w:endnote>
-  <w:endnote w:type="continuationSeparator" w:id="1">
+  <w:endnote w:type="continuationSeparator" w:id="0">
     <w:p>
       <w:r>
         <w:continuationSeparator/>
@@ -7799,7 +9372,7 @@
 </file>
 
 <file path=word/footer1.xml><?xml version="1.0" encoding="utf-8"?>
-<w:ftr xmlns:mv="urn:schemas-microsoft-com:mac:vml" xmlns:mo="http://schemas.microsoft.com/office/mac/office/2008/main" xmlns:ve="http://schemas.openxmlformats.org/markup-compatibility/2006" xmlns:o="urn:schemas-microsoft-com:office:office" xmlns:r="http://schemas.openxmlformats.org/officeDocument/2006/relationships" xmlns:m="http://schemas.openxmlformats.org/officeDocument/2006/math" xmlns:v="urn:schemas-microsoft-com:vml" xmlns:w10="urn:schemas-microsoft-com:office:word" xmlns:w="http://schemas.openxmlformats.org/wordprocessingml/2006/main" xmlns:wne="http://schemas.microsoft.com/office/word/2006/wordml" xmlns:wp="http://schemas.openxmlformats.org/drawingml/2006/wordprocessingDrawing">
+<w:ftr xmlns:wpc="http://schemas.microsoft.com/office/word/2010/wordprocessingCanvas" xmlns:mo="http://schemas.microsoft.com/office/mac/office/2008/main" xmlns:mc="http://schemas.openxmlformats.org/markup-compatibility/2006" xmlns:mv="urn:schemas-microsoft-com:mac:vml" xmlns:o="urn:schemas-microsoft-com:office:office" xmlns:r="http://schemas.openxmlformats.org/officeDocument/2006/relationships" xmlns:m="http://schemas.openxmlformats.org/officeDocument/2006/math" xmlns:v="urn:schemas-microsoft-com:vml" xmlns:wp14="http://schemas.microsoft.com/office/word/2010/wordprocessingDrawing" xmlns:wp="http://schemas.openxmlformats.org/drawingml/2006/wordprocessingDrawing" xmlns:w10="urn:schemas-microsoft-com:office:word" xmlns:w="http://schemas.openxmlformats.org/wordprocessingml/2006/main" xmlns:w14="http://schemas.microsoft.com/office/word/2010/wordml" xmlns:wpg="http://schemas.microsoft.com/office/word/2010/wordprocessingGroup" xmlns:wpi="http://schemas.microsoft.com/office/word/2010/wordprocessingInk" xmlns:wne="http://schemas.microsoft.com/office/word/2006/wordml" xmlns:wps="http://schemas.microsoft.com/office/word/2010/wordprocessingShape" mc:Ignorable="w14 wp14 mv">
   <w:tbl>
     <w:tblPr>
       <w:tblW w:w="5000" w:type="pct"/>
@@ -7809,7 +9382,7 @@
         <w:bottom w:w="72" w:type="dxa"/>
         <w:right w:w="115" w:type="dxa"/>
       </w:tblCellMar>
-      <w:tblLook w:val="04A0"/>
+      <w:tblLook w:val="04A0" w:firstRow="1" w:lastRow="0" w:firstColumn="1" w:lastColumn="0" w:noHBand="0" w:noVBand="1"/>
     </w:tblPr>
     <w:tblGrid>
       <w:gridCol w:w="7861"/>
@@ -7841,16 +9414,31 @@
               <w:color w:val="FFFFFF"/>
             </w:rPr>
           </w:pPr>
-          <w:fldSimple w:instr=" PAGE   \* MERGEFORMAT ">
-            <w:r>
-              <w:rPr>
-                <w:b/>
-                <w:noProof/>
-                <w:color w:val="FFFFFF"/>
-              </w:rPr>
-              <w:t>14</w:t>
-            </w:r>
-          </w:fldSimple>
+          <w:r>
+            <w:fldChar w:fldCharType="begin"/>
+          </w:r>
+          <w:r>
+            <w:instrText xml:space="preserve"> PAGE   \* MERGEFORMAT </w:instrText>
+          </w:r>
+          <w:r>
+            <w:fldChar w:fldCharType="separate"/>
+          </w:r>
+          <w:r>
+            <w:rPr>
+              <w:b/>
+              <w:noProof/>
+              <w:color w:val="FFFFFF"/>
+            </w:rPr>
+            <w:t>6</w:t>
+          </w:r>
+          <w:r>
+            <w:rPr>
+              <w:b/>
+              <w:noProof/>
+              <w:color w:val="FFFFFF"/>
+            </w:rPr>
+            <w:fldChar w:fldCharType="end"/>
+          </w:r>
         </w:p>
       </w:tc>
     </w:tr>
@@ -7864,15 +9452,15 @@
 </file>
 
 <file path=word/footnotes.xml><?xml version="1.0" encoding="utf-8"?>
-<w:footnotes xmlns:mv="urn:schemas-microsoft-com:mac:vml" xmlns:mo="http://schemas.microsoft.com/office/mac/office/2008/main" xmlns:ve="http://schemas.openxmlformats.org/markup-compatibility/2006" xmlns:o="urn:schemas-microsoft-com:office:office" xmlns:r="http://schemas.openxmlformats.org/officeDocument/2006/relationships" xmlns:m="http://schemas.openxmlformats.org/officeDocument/2006/math" xmlns:v="urn:schemas-microsoft-com:vml" xmlns:w10="urn:schemas-microsoft-com:office:word" xmlns:w="http://schemas.openxmlformats.org/wordprocessingml/2006/main" xmlns:wne="http://schemas.microsoft.com/office/word/2006/wordml" xmlns:wp="http://schemas.openxmlformats.org/drawingml/2006/wordprocessingDrawing">
-  <w:footnote w:type="separator" w:id="0">
+<w:footnotes xmlns:wpc="http://schemas.microsoft.com/office/word/2010/wordprocessingCanvas" xmlns:mo="http://schemas.microsoft.com/office/mac/office/2008/main" xmlns:mc="http://schemas.openxmlformats.org/markup-compatibility/2006" xmlns:mv="urn:schemas-microsoft-com:mac:vml" xmlns:o="urn:schemas-microsoft-com:office:office" xmlns:r="http://schemas.openxmlformats.org/officeDocument/2006/relationships" xmlns:m="http://schemas.openxmlformats.org/officeDocument/2006/math" xmlns:v="urn:schemas-microsoft-com:vml" xmlns:wp14="http://schemas.microsoft.com/office/word/2010/wordprocessingDrawing" xmlns:wp="http://schemas.openxmlformats.org/drawingml/2006/wordprocessingDrawing" xmlns:w10="urn:schemas-microsoft-com:office:word" xmlns:w="http://schemas.openxmlformats.org/wordprocessingml/2006/main" xmlns:w14="http://schemas.microsoft.com/office/word/2010/wordml" xmlns:wpg="http://schemas.microsoft.com/office/word/2010/wordprocessingGroup" xmlns:wpi="http://schemas.microsoft.com/office/word/2010/wordprocessingInk" xmlns:wne="http://schemas.microsoft.com/office/word/2006/wordml" xmlns:wps="http://schemas.microsoft.com/office/word/2010/wordprocessingShape" mc:Ignorable="w14 wp14 mv">
+  <w:footnote w:type="separator" w:id="-1">
     <w:p>
       <w:r>
         <w:separator/>
       </w:r>
     </w:p>
   </w:footnote>
-  <w:footnote w:type="continuationSeparator" w:id="1">
+  <w:footnote w:type="continuationSeparator" w:id="0">
     <w:p>
       <w:r>
         <w:continuationSeparator/>
@@ -7883,7 +9471,7 @@
 </file>
 
 <file path=word/header1.xml><?xml version="1.0" encoding="utf-8"?>
-<w:hdr xmlns:mv="urn:schemas-microsoft-com:mac:vml" xmlns:mo="http://schemas.microsoft.com/office/mac/office/2008/main" xmlns:ve="http://schemas.openxmlformats.org/markup-compatibility/2006" xmlns:o="urn:schemas-microsoft-com:office:office" xmlns:r="http://schemas.openxmlformats.org/officeDocument/2006/relationships" xmlns:m="http://schemas.openxmlformats.org/officeDocument/2006/math" xmlns:v="urn:schemas-microsoft-com:vml" xmlns:w10="urn:schemas-microsoft-com:office:word" xmlns:w="http://schemas.openxmlformats.org/wordprocessingml/2006/main" xmlns:wne="http://schemas.microsoft.com/office/word/2006/wordml" xmlns:wp="http://schemas.openxmlformats.org/drawingml/2006/wordprocessingDrawing">
+<w:hdr xmlns:wpc="http://schemas.microsoft.com/office/word/2010/wordprocessingCanvas" xmlns:mo="http://schemas.microsoft.com/office/mac/office/2008/main" xmlns:mc="http://schemas.openxmlformats.org/markup-compatibility/2006" xmlns:mv="urn:schemas-microsoft-com:mac:vml" xmlns:o="urn:schemas-microsoft-com:office:office" xmlns:r="http://schemas.openxmlformats.org/officeDocument/2006/relationships" xmlns:m="http://schemas.openxmlformats.org/officeDocument/2006/math" xmlns:v="urn:schemas-microsoft-com:vml" xmlns:wp14="http://schemas.microsoft.com/office/word/2010/wordprocessingDrawing" xmlns:wp="http://schemas.openxmlformats.org/drawingml/2006/wordprocessingDrawing" xmlns:w10="urn:schemas-microsoft-com:office:word" xmlns:w="http://schemas.openxmlformats.org/wordprocessingml/2006/main" xmlns:w14="http://schemas.microsoft.com/office/word/2010/wordml" xmlns:wpg="http://schemas.microsoft.com/office/word/2010/wordprocessingGroup" xmlns:wpi="http://schemas.microsoft.com/office/word/2010/wordprocessingInk" xmlns:wne="http://schemas.microsoft.com/office/word/2006/wordml" xmlns:wps="http://schemas.microsoft.com/office/word/2010/wordprocessingShape" mc:Ignorable="w14 wp14 mv">
   <w:p>
     <w:pPr>
       <w:pStyle w:val="Encabezado"/>
@@ -7902,7 +9490,7 @@
         <w:szCs w:val="20"/>
         <w:lang w:val="es-ES_tradnl" w:eastAsia="es-ES_tradnl"/>
       </w:rPr>
-      <w:pict>
+      <w:pict w14:anchorId="4F074183">
         <v:shapetype id="_x0000_t32" coordsize="21600,21600" o:spt="32" o:oned="t" path="m0,0l21600,21600e" filled="f">
           <v:path arrowok="t" fillok="f" o:connecttype="none"/>
           <o:lock v:ext="edit" shapetype="t"/>
@@ -7923,7 +9511,7 @@
 </file>
 
 <file path=word/numbering.xml><?xml version="1.0" encoding="utf-8"?>
-<w:numbering xmlns:mv="urn:schemas-microsoft-com:mac:vml" xmlns:mo="http://schemas.microsoft.com/office/mac/office/2008/main" xmlns:ve="http://schemas.openxmlformats.org/markup-compatibility/2006" xmlns:o="urn:schemas-microsoft-com:office:office" xmlns:r="http://schemas.openxmlformats.org/officeDocument/2006/relationships" xmlns:m="http://schemas.openxmlformats.org/officeDocument/2006/math" xmlns:v="urn:schemas-microsoft-com:vml" xmlns:w10="urn:schemas-microsoft-com:office:word" xmlns:w="http://schemas.openxmlformats.org/wordprocessingml/2006/main" xmlns:wne="http://schemas.microsoft.com/office/word/2006/wordml" xmlns:wp="http://schemas.openxmlformats.org/drawingml/2006/wordprocessingDrawing">
+<w:numbering xmlns:wpc="http://schemas.microsoft.com/office/word/2010/wordprocessingCanvas" xmlns:mo="http://schemas.microsoft.com/office/mac/office/2008/main" xmlns:mc="http://schemas.openxmlformats.org/markup-compatibility/2006" xmlns:mv="urn:schemas-microsoft-com:mac:vml" xmlns:o="urn:schemas-microsoft-com:office:office" xmlns:r="http://schemas.openxmlformats.org/officeDocument/2006/relationships" xmlns:m="http://schemas.openxmlformats.org/officeDocument/2006/math" xmlns:v="urn:schemas-microsoft-com:vml" xmlns:wp14="http://schemas.microsoft.com/office/word/2010/wordprocessingDrawing" xmlns:wp="http://schemas.openxmlformats.org/drawingml/2006/wordprocessingDrawing" xmlns:w10="urn:schemas-microsoft-com:office:word" xmlns:w="http://schemas.openxmlformats.org/wordprocessingml/2006/main" xmlns:w14="http://schemas.microsoft.com/office/word/2010/wordml" xmlns:wpg="http://schemas.microsoft.com/office/word/2010/wordprocessingGroup" xmlns:wpi="http://schemas.microsoft.com/office/word/2010/wordprocessingInk" xmlns:wne="http://schemas.microsoft.com/office/word/2006/wordml" xmlns:wps="http://schemas.microsoft.com/office/word/2010/wordprocessingShape" mc:Ignorable="w14 wp14 mv">
   <w:abstractNum w:abstractNumId="0">
     <w:nsid w:val="12450FBC"/>
     <w:multiLevelType w:val="hybridMultilevel"/>
@@ -9364,7 +10952,7 @@
 </file>
 
 <file path=word/styles.xml><?xml version="1.0" encoding="utf-8"?>
-<w:styles xmlns:r="http://schemas.openxmlformats.org/officeDocument/2006/relationships" xmlns:w="http://schemas.openxmlformats.org/wordprocessingml/2006/main">
+<w:styles xmlns:mc="http://schemas.openxmlformats.org/markup-compatibility/2006" xmlns:r="http://schemas.openxmlformats.org/officeDocument/2006/relationships" xmlns:w="http://schemas.openxmlformats.org/wordprocessingml/2006/main" xmlns:w14="http://schemas.microsoft.com/office/word/2010/wordml" mc:Ignorable="w14">
   <w:docDefaults>
     <w:rPrDefault>
       <w:rPr>
@@ -9589,14 +11177,15 @@
   </w:style>
   <w:style w:type="character" w:default="1" w:styleId="Fuentedeprrafopredeter">
     <w:name w:val="Default Paragraph Font"/>
+    <w:uiPriority w:val="1"/>
     <w:semiHidden/>
     <w:unhideWhenUsed/>
   </w:style>
   <w:style w:type="table" w:default="1" w:styleId="Tablanormal">
     <w:name w:val="Normal Table"/>
+    <w:uiPriority w:val="99"/>
     <w:semiHidden/>
     <w:unhideWhenUsed/>
-    <w:qFormat/>
     <w:tblPr>
       <w:tblInd w:w="0" w:type="dxa"/>
       <w:tblCellMar>
@@ -9609,6 +11198,7 @@
   </w:style>
   <w:style w:type="numbering" w:default="1" w:styleId="Sinlista">
     <w:name w:val="No List"/>
+    <w:uiPriority w:val="99"/>
     <w:semiHidden/>
     <w:unhideWhenUsed/>
   </w:style>
@@ -9876,6 +11466,192 @@
       <w:szCs w:val="36"/>
       <w:lang w:val="es-ES" w:eastAsia="es-ES"/>
     </w:rPr>
+  </w:style>
+</w:styles>
+</file>
+
+<file path=word/stylesWithEffects.xml><?xml version="1.0" encoding="utf-8"?>
+<w:styles xmlns:wpc="http://schemas.microsoft.com/office/word/2010/wordprocessingCanvas" xmlns:mo="http://schemas.microsoft.com/office/mac/office/2008/main" xmlns:mc="http://schemas.openxmlformats.org/markup-compatibility/2006" xmlns:mv="urn:schemas-microsoft-com:mac:vml" xmlns:o="urn:schemas-microsoft-com:office:office" xmlns:r="http://schemas.openxmlformats.org/officeDocument/2006/relationships" xmlns:m="http://schemas.openxmlformats.org/officeDocument/2006/math" xmlns:v="urn:schemas-microsoft-com:vml" xmlns:wp14="http://schemas.microsoft.com/office/word/2010/wordprocessingDrawing" xmlns:wp="http://schemas.openxmlformats.org/drawingml/2006/wordprocessingDrawing" xmlns:w10="urn:schemas-microsoft-com:office:word" xmlns:w="http://schemas.openxmlformats.org/wordprocessingml/2006/main" xmlns:w14="http://schemas.microsoft.com/office/word/2010/wordml" xmlns:wpg="http://schemas.microsoft.com/office/word/2010/wordprocessingGroup" xmlns:wpi="http://schemas.microsoft.com/office/word/2010/wordprocessingInk" xmlns:wne="http://schemas.microsoft.com/office/word/2006/wordml" xmlns:wps="http://schemas.microsoft.com/office/word/2010/wordprocessingShape" mc:Ignorable="w14 wp14 mv">
+  <w:docDefaults>
+    <w:rPrDefault>
+      <w:rPr>
+        <w:rFonts w:asciiTheme="minorHAnsi" w:eastAsiaTheme="minorEastAsia" w:hAnsiTheme="minorHAnsi" w:cstheme="minorBidi"/>
+        <w:sz w:val="24"/>
+        <w:szCs w:val="24"/>
+        <w:lang w:val="es-ES_tradnl" w:eastAsia="ja-JP" w:bidi="ar-SA"/>
+      </w:rPr>
+    </w:rPrDefault>
+    <w:pPrDefault/>
+  </w:docDefaults>
+  <w:latentStyles w:defLockedState="0" w:defUIPriority="99" w:defSemiHidden="1" w:defUnhideWhenUsed="1" w:defQFormat="0" w:count="276">
+    <w:lsdException w:name="Normal" w:semiHidden="0" w:uiPriority="0" w:unhideWhenUsed="0" w:qFormat="1"/>
+    <w:lsdException w:name="heading 1" w:semiHidden="0" w:uiPriority="9" w:unhideWhenUsed="0" w:qFormat="1"/>
+    <w:lsdException w:name="heading 2" w:uiPriority="9" w:qFormat="1"/>
+    <w:lsdException w:name="heading 3" w:uiPriority="9" w:qFormat="1"/>
+    <w:lsdException w:name="heading 4" w:uiPriority="9" w:qFormat="1"/>
+    <w:lsdException w:name="heading 5" w:uiPriority="9" w:qFormat="1"/>
+    <w:lsdException w:name="heading 6" w:uiPriority="9" w:qFormat="1"/>
+    <w:lsdException w:name="heading 7" w:uiPriority="9" w:qFormat="1"/>
+    <w:lsdException w:name="heading 8" w:uiPriority="9" w:qFormat="1"/>
+    <w:lsdException w:name="heading 9" w:uiPriority="9" w:qFormat="1"/>
+    <w:lsdException w:name="toc 1" w:uiPriority="39"/>
+    <w:lsdException w:name="toc 2" w:uiPriority="39"/>
+    <w:lsdException w:name="toc 3" w:uiPriority="39"/>
+    <w:lsdException w:name="toc 4" w:uiPriority="39"/>
+    <w:lsdException w:name="toc 5" w:uiPriority="39"/>
+    <w:lsdException w:name="toc 6" w:uiPriority="39"/>
+    <w:lsdException w:name="toc 7" w:uiPriority="39"/>
+    <w:lsdException w:name="toc 8" w:uiPriority="39"/>
+    <w:lsdException w:name="toc 9" w:uiPriority="39"/>
+    <w:lsdException w:name="caption" w:uiPriority="35" w:qFormat="1"/>
+    <w:lsdException w:name="Title" w:semiHidden="0" w:uiPriority="10" w:unhideWhenUsed="0" w:qFormat="1"/>
+    <w:lsdException w:name="Default Paragraph Font" w:uiPriority="1"/>
+    <w:lsdException w:name="Subtitle" w:semiHidden="0" w:uiPriority="11" w:unhideWhenUsed="0" w:qFormat="1"/>
+    <w:lsdException w:name="Strong" w:semiHidden="0" w:uiPriority="22" w:unhideWhenUsed="0" w:qFormat="1"/>
+    <w:lsdException w:name="Emphasis" w:semiHidden="0" w:uiPriority="20" w:unhideWhenUsed="0" w:qFormat="1"/>
+    <w:lsdException w:name="Table Grid" w:semiHidden="0" w:uiPriority="59" w:unhideWhenUsed="0"/>
+    <w:lsdException w:name="Placeholder Text" w:unhideWhenUsed="0"/>
+    <w:lsdException w:name="No Spacing" w:semiHidden="0" w:uiPriority="1" w:unhideWhenUsed="0" w:qFormat="1"/>
+    <w:lsdException w:name="Light Shading" w:semiHidden="0" w:uiPriority="60" w:unhideWhenUsed="0"/>
+    <w:lsdException w:name="Light List" w:semiHidden="0" w:uiPriority="61" w:unhideWhenUsed="0"/>
+    <w:lsdException w:name="Light Grid" w:semiHidden="0" w:uiPriority="62" w:unhideWhenUsed="0"/>
+    <w:lsdException w:name="Medium Shading 1" w:semiHidden="0" w:uiPriority="63" w:unhideWhenUsed="0"/>
+    <w:lsdException w:name="Medium Shading 2" w:semiHidden="0" w:uiPriority="64" w:unhideWhenUsed="0"/>
+    <w:lsdException w:name="Medium List 1" w:semiHidden="0" w:uiPriority="65" w:unhideWhenUsed="0"/>
+    <w:lsdException w:name="Medium List 2" w:semiHidden="0" w:uiPriority="66" w:unhideWhenUsed="0"/>
+    <w:lsdException w:name="Medium Grid 1" w:semiHidden="0" w:uiPriority="67" w:unhideWhenUsed="0"/>
+    <w:lsdException w:name="Medium Grid 2" w:semiHidden="0" w:uiPriority="68" w:unhideWhenUsed="0"/>
+    <w:lsdException w:name="Medium Grid 3" w:semiHidden="0" w:uiPriority="69" w:unhideWhenUsed="0"/>
+    <w:lsdException w:name="Dark List" w:semiHidden="0" w:uiPriority="70" w:unhideWhenUsed="0"/>
+    <w:lsdException w:name="Colorful Shading" w:semiHidden="0" w:uiPriority="71" w:unhideWhenUsed="0"/>
+    <w:lsdException w:name="Colorful List" w:semiHidden="0" w:uiPriority="72" w:unhideWhenUsed="0"/>
+    <w:lsdException w:name="Colorful Grid" w:semiHidden="0" w:uiPriority="73" w:unhideWhenUsed="0"/>
+    <w:lsdException w:name="Light Shading Accent 1" w:semiHidden="0" w:uiPriority="60" w:unhideWhenUsed="0"/>
+    <w:lsdException w:name="Light List Accent 1" w:semiHidden="0" w:uiPriority="61" w:unhideWhenUsed="0"/>
+    <w:lsdException w:name="Light Grid Accent 1" w:semiHidden="0" w:uiPriority="62" w:unhideWhenUsed="0"/>
+    <w:lsdException w:name="Medium Shading 1 Accent 1" w:semiHidden="0" w:uiPriority="63" w:unhideWhenUsed="0"/>
+    <w:lsdException w:name="Medium Shading 2 Accent 1" w:semiHidden="0" w:uiPriority="64" w:unhideWhenUsed="0"/>
+    <w:lsdException w:name="Medium List 1 Accent 1" w:semiHidden="0" w:uiPriority="65" w:unhideWhenUsed="0"/>
+    <w:lsdException w:name="Revision" w:unhideWhenUsed="0"/>
+    <w:lsdException w:name="List Paragraph" w:semiHidden="0" w:uiPriority="34" w:unhideWhenUsed="0" w:qFormat="1"/>
+    <w:lsdException w:name="Quote" w:semiHidden="0" w:uiPriority="29" w:unhideWhenUsed="0" w:qFormat="1"/>
+    <w:lsdException w:name="Intense Quote" w:semiHidden="0" w:uiPriority="30" w:unhideWhenUsed="0" w:qFormat="1"/>
+    <w:lsdException w:name="Medium List 2 Accent 1" w:semiHidden="0" w:uiPriority="66" w:unhideWhenUsed="0"/>
+    <w:lsdException w:name="Medium Grid 1 Accent 1" w:semiHidden="0" w:uiPriority="67" w:unhideWhenUsed="0"/>
+    <w:lsdException w:name="Medium Grid 2 Accent 1" w:semiHidden="0" w:uiPriority="68" w:unhideWhenUsed="0"/>
+    <w:lsdException w:name="Medium Grid 3 Accent 1" w:semiHidden="0" w:uiPriority="69" w:unhideWhenUsed="0"/>
+    <w:lsdException w:name="Dark List Accent 1" w:semiHidden="0" w:uiPriority="70" w:unhideWhenUsed="0"/>
+    <w:lsdException w:name="Colorful Shading Accent 1" w:semiHidden="0" w:uiPriority="71" w:unhideWhenUsed="0"/>
+    <w:lsdException w:name="Colorful List Accent 1" w:semiHidden="0" w:uiPriority="72" w:unhideWhenUsed="0"/>
+    <w:lsdException w:name="Colorful Grid Accent 1" w:semiHidden="0" w:uiPriority="73" w:unhideWhenUsed="0"/>
+    <w:lsdException w:name="Light Shading Accent 2" w:semiHidden="0" w:uiPriority="60" w:unhideWhenUsed="0"/>
+    <w:lsdException w:name="Light List Accent 2" w:semiHidden="0" w:uiPriority="61" w:unhideWhenUsed="0"/>
+    <w:lsdException w:name="Light Grid Accent 2" w:semiHidden="0" w:uiPriority="62" w:unhideWhenUsed="0"/>
+    <w:lsdException w:name="Medium Shading 1 Accent 2" w:semiHidden="0" w:uiPriority="63" w:unhideWhenUsed="0"/>
+    <w:lsdException w:name="Medium Shading 2 Accent 2" w:semiHidden="0" w:uiPriority="64" w:unhideWhenUsed="0"/>
+    <w:lsdException w:name="Medium List 1 Accent 2" w:semiHidden="0" w:uiPriority="65" w:unhideWhenUsed="0"/>
+    <w:lsdException w:name="Medium List 2 Accent 2" w:semiHidden="0" w:uiPriority="66" w:unhideWhenUsed="0"/>
+    <w:lsdException w:name="Medium Grid 1 Accent 2" w:semiHidden="0" w:uiPriority="67" w:unhideWhenUsed="0"/>
+    <w:lsdException w:name="Medium Grid 2 Accent 2" w:semiHidden="0" w:uiPriority="68" w:unhideWhenUsed="0"/>
+    <w:lsdException w:name="Medium Grid 3 Accent 2" w:semiHidden="0" w:uiPriority="69" w:unhideWhenUsed="0"/>
+    <w:lsdException w:name="Dark List Accent 2" w:semiHidden="0" w:uiPriority="70" w:unhideWhenUsed="0"/>
+    <w:lsdException w:name="Colorful Shading Accent 2" w:semiHidden="0" w:uiPriority="71" w:unhideWhenUsed="0"/>
+    <w:lsdException w:name="Colorful List Accent 2" w:semiHidden="0" w:uiPriority="72" w:unhideWhenUsed="0"/>
+    <w:lsdException w:name="Colorful Grid Accent 2" w:semiHidden="0" w:uiPriority="73" w:unhideWhenUsed="0"/>
+    <w:lsdException w:name="Light Shading Accent 3" w:semiHidden="0" w:uiPriority="60" w:unhideWhenUsed="0"/>
+    <w:lsdException w:name="Light List Accent 3" w:semiHidden="0" w:uiPriority="61" w:unhideWhenUsed="0"/>
+    <w:lsdException w:name="Light Grid Accent 3" w:semiHidden="0" w:uiPriority="62" w:unhideWhenUsed="0"/>
+    <w:lsdException w:name="Medium Shading 1 Accent 3" w:semiHidden="0" w:uiPriority="63" w:unhideWhenUsed="0"/>
+    <w:lsdException w:name="Medium Shading 2 Accent 3" w:semiHidden="0" w:uiPriority="64" w:unhideWhenUsed="0"/>
+    <w:lsdException w:name="Medium List 1 Accent 3" w:semiHidden="0" w:uiPriority="65" w:unhideWhenUsed="0"/>
+    <w:lsdException w:name="Medium List 2 Accent 3" w:semiHidden="0" w:uiPriority="66" w:unhideWhenUsed="0"/>
+    <w:lsdException w:name="Medium Grid 1 Accent 3" w:semiHidden="0" w:uiPriority="67" w:unhideWhenUsed="0"/>
+    <w:lsdException w:name="Medium Grid 2 Accent 3" w:semiHidden="0" w:uiPriority="68" w:unhideWhenUsed="0"/>
+    <w:lsdException w:name="Medium Grid 3 Accent 3" w:semiHidden="0" w:uiPriority="69" w:unhideWhenUsed="0"/>
+    <w:lsdException w:name="Dark List Accent 3" w:semiHidden="0" w:uiPriority="70" w:unhideWhenUsed="0"/>
+    <w:lsdException w:name="Colorful Shading Accent 3" w:semiHidden="0" w:uiPriority="71" w:unhideWhenUsed="0"/>
+    <w:lsdException w:name="Colorful List Accent 3" w:semiHidden="0" w:uiPriority="72" w:unhideWhenUsed="0"/>
+    <w:lsdException w:name="Colorful Grid Accent 3" w:semiHidden="0" w:uiPriority="73" w:unhideWhenUsed="0"/>
+    <w:lsdException w:name="Light Shading Accent 4" w:semiHidden="0" w:uiPriority="60" w:unhideWhenUsed="0"/>
+    <w:lsdException w:name="Light List Accent 4" w:semiHidden="0" w:uiPriority="61" w:unhideWhenUsed="0"/>
+    <w:lsdException w:name="Light Grid Accent 4" w:semiHidden="0" w:uiPriority="62" w:unhideWhenUsed="0"/>
+    <w:lsdException w:name="Medium Shading 1 Accent 4" w:semiHidden="0" w:uiPriority="63" w:unhideWhenUsed="0"/>
+    <w:lsdException w:name="Medium Shading 2 Accent 4" w:semiHidden="0" w:uiPriority="64" w:unhideWhenUsed="0"/>
+    <w:lsdException w:name="Medium List 1 Accent 4" w:semiHidden="0" w:uiPriority="65" w:unhideWhenUsed="0"/>
+    <w:lsdException w:name="Medium List 2 Accent 4" w:semiHidden="0" w:uiPriority="66" w:unhideWhenUsed="0"/>
+    <w:lsdException w:name="Medium Grid 1 Accent 4" w:semiHidden="0" w:uiPriority="67" w:unhideWhenUsed="0"/>
+    <w:lsdException w:name="Medium Grid 2 Accent 4" w:semiHidden="0" w:uiPriority="68" w:unhideWhenUsed="0"/>
+    <w:lsdException w:name="Medium Grid 3 Accent 4" w:semiHidden="0" w:uiPriority="69" w:unhideWhenUsed="0"/>
+    <w:lsdException w:name="Dark List Accent 4" w:semiHidden="0" w:uiPriority="70" w:unhideWhenUsed="0"/>
+    <w:lsdException w:name="Colorful Shading Accent 4" w:semiHidden="0" w:uiPriority="71" w:unhideWhenUsed="0"/>
+    <w:lsdException w:name="Colorful List Accent 4" w:semiHidden="0" w:uiPriority="72" w:unhideWhenUsed="0"/>
+    <w:lsdException w:name="Colorful Grid Accent 4" w:semiHidden="0" w:uiPriority="73" w:unhideWhenUsed="0"/>
+    <w:lsdException w:name="Light Shading Accent 5" w:semiHidden="0" w:uiPriority="60" w:unhideWhenUsed="0"/>
+    <w:lsdException w:name="Light List Accent 5" w:semiHidden="0" w:uiPriority="61" w:unhideWhenUsed="0"/>
+    <w:lsdException w:name="Light Grid Accent 5" w:semiHidden="0" w:uiPriority="62" w:unhideWhenUsed="0"/>
+    <w:lsdException w:name="Medium Shading 1 Accent 5" w:semiHidden="0" w:uiPriority="63" w:unhideWhenUsed="0"/>
+    <w:lsdException w:name="Medium Shading 2 Accent 5" w:semiHidden="0" w:uiPriority="64" w:unhideWhenUsed="0"/>
+    <w:lsdException w:name="Medium List 1 Accent 5" w:semiHidden="0" w:uiPriority="65" w:unhideWhenUsed="0"/>
+    <w:lsdException w:name="Medium List 2 Accent 5" w:semiHidden="0" w:uiPriority="66" w:unhideWhenUsed="0"/>
+    <w:lsdException w:name="Medium Grid 1 Accent 5" w:semiHidden="0" w:uiPriority="67" w:unhideWhenUsed="0"/>
+    <w:lsdException w:name="Medium Grid 2 Accent 5" w:semiHidden="0" w:uiPriority="68" w:unhideWhenUsed="0"/>
+    <w:lsdException w:name="Medium Grid 3 Accent 5" w:semiHidden="0" w:uiPriority="69" w:unhideWhenUsed="0"/>
+    <w:lsdException w:name="Dark List Accent 5" w:semiHidden="0" w:uiPriority="70" w:unhideWhenUsed="0"/>
+    <w:lsdException w:name="Colorful Shading Accent 5" w:semiHidden="0" w:uiPriority="71" w:unhideWhenUsed="0"/>
+    <w:lsdException w:name="Colorful List Accent 5" w:semiHidden="0" w:uiPriority="72" w:unhideWhenUsed="0"/>
+    <w:lsdException w:name="Colorful Grid Accent 5" w:semiHidden="0" w:uiPriority="73" w:unhideWhenUsed="0"/>
+    <w:lsdException w:name="Light Shading Accent 6" w:semiHidden="0" w:uiPriority="60" w:unhideWhenUsed="0"/>
+    <w:lsdException w:name="Light List Accent 6" w:semiHidden="0" w:uiPriority="61" w:unhideWhenUsed="0"/>
+    <w:lsdException w:name="Light Grid Accent 6" w:semiHidden="0" w:uiPriority="62" w:unhideWhenUsed="0"/>
+    <w:lsdException w:name="Medium Shading 1 Accent 6" w:semiHidden="0" w:uiPriority="63" w:unhideWhenUsed="0"/>
+    <w:lsdException w:name="Medium Shading 2 Accent 6" w:semiHidden="0" w:uiPriority="64" w:unhideWhenUsed="0"/>
+    <w:lsdException w:name="Medium List 1 Accent 6" w:semiHidden="0" w:uiPriority="65" w:unhideWhenUsed="0"/>
+    <w:lsdException w:name="Medium List 2 Accent 6" w:semiHidden="0" w:uiPriority="66" w:unhideWhenUsed="0"/>
+    <w:lsdException w:name="Medium Grid 1 Accent 6" w:semiHidden="0" w:uiPriority="67" w:unhideWhenUsed="0"/>
+    <w:lsdException w:name="Medium Grid 2 Accent 6" w:semiHidden="0" w:uiPriority="68" w:unhideWhenUsed="0"/>
+    <w:lsdException w:name="Medium Grid 3 Accent 6" w:semiHidden="0" w:uiPriority="69" w:unhideWhenUsed="0"/>
+    <w:lsdException w:name="Dark List Accent 6" w:semiHidden="0" w:uiPriority="70" w:unhideWhenUsed="0"/>
+    <w:lsdException w:name="Colorful Shading Accent 6" w:semiHidden="0" w:uiPriority="71" w:unhideWhenUsed="0"/>
+    <w:lsdException w:name="Colorful List Accent 6" w:semiHidden="0" w:uiPriority="72" w:unhideWhenUsed="0"/>
+    <w:lsdException w:name="Colorful Grid Accent 6" w:semiHidden="0" w:uiPriority="73" w:unhideWhenUsed="0"/>
+    <w:lsdException w:name="Subtle Emphasis" w:semiHidden="0" w:uiPriority="19" w:unhideWhenUsed="0" w:qFormat="1"/>
+    <w:lsdException w:name="Intense Emphasis" w:semiHidden="0" w:uiPriority="21" w:unhideWhenUsed="0" w:qFormat="1"/>
+    <w:lsdException w:name="Subtle Reference" w:semiHidden="0" w:uiPriority="31" w:unhideWhenUsed="0" w:qFormat="1"/>
+    <w:lsdException w:name="Intense Reference" w:semiHidden="0" w:uiPriority="32" w:unhideWhenUsed="0" w:qFormat="1"/>
+    <w:lsdException w:name="Book Title" w:semiHidden="0" w:uiPriority="33" w:unhideWhenUsed="0" w:qFormat="1"/>
+    <w:lsdException w:name="Bibliography" w:uiPriority="37"/>
+    <w:lsdException w:name="TOC Heading" w:uiPriority="39" w:qFormat="1"/>
+  </w:latentStyles>
+  <w:style w:type="paragraph" w:default="1" w:styleId="Normal">
+    <w:name w:val="Normal"/>
+    <w:qFormat/>
+  </w:style>
+  <w:style w:type="character" w:default="1" w:styleId="Fuentedeprrafopredeter">
+    <w:name w:val="Default Paragraph Font"/>
+    <w:uiPriority w:val="1"/>
+    <w:semiHidden/>
+    <w:unhideWhenUsed/>
+  </w:style>
+  <w:style w:type="table" w:default="1" w:styleId="Tablanormal">
+    <w:name w:val="Normal Table"/>
+    <w:uiPriority w:val="99"/>
+    <w:semiHidden/>
+    <w:unhideWhenUsed/>
+    <w:tblPr>
+      <w:tblInd w:w="0" w:type="dxa"/>
+      <w:tblCellMar>
+        <w:top w:w="0" w:type="dxa"/>
+        <w:left w:w="108" w:type="dxa"/>
+        <w:bottom w:w="0" w:type="dxa"/>
+        <w:right w:w="108" w:type="dxa"/>
+      </w:tblCellMar>
+    </w:tblPr>
+  </w:style>
+  <w:style w:type="numbering" w:default="1" w:styleId="Sinlista">
+    <w:name w:val="No List"/>
+    <w:uiPriority w:val="99"/>
+    <w:semiHidden/>
+    <w:unhideWhenUsed/>
   </w:style>
 </w:styles>
 </file>
@@ -10168,7 +11944,7 @@
 </file>
 
 <file path=customXml/itemProps1.xml><?xml version="1.0" encoding="utf-8"?>
-<ds:datastoreItem xmlns:ds="http://schemas.openxmlformats.org/officeDocument/2006/customXml" ds:itemID="{F2B1A6A2-AAEE-4995-B207-EC5239283CE1}">
+<ds:datastoreItem xmlns:ds="http://schemas.openxmlformats.org/officeDocument/2006/customXml" ds:itemID="{82B430B0-717E-C54C-9E05-05BC965968A8}">
   <ds:schemaRefs>
     <ds:schemaRef ds:uri="http://schemas.openxmlformats.org/officeDocument/2006/bibliography"/>
   </ds:schemaRefs>

</xml_diff>